<commit_message>
More answers were added
</commit_message>
<xml_diff>
--- a/Assignment 1.docx
+++ b/Assignment 1.docx
@@ -1196,9 +1196,1882 @@
       </w:r>
     </w:p>
     <w:p>
+      <w:pPr>
+        <w:ind w:firstLine="0"/>
+        <w:jc w:val="both"/>
+        <w:rPr>
+          <w:rFonts w:ascii="Times New Roman" w:hAnsi="Times New Roman" w:cs="Times New Roman"/>
+          <w:color w:val="000000" w:themeColor="text1"/>
+        </w:rPr>
+      </w:pPr>
+    </w:p>
+    <w:p>
+      <w:pPr>
+        <w:pStyle w:val="Heading1"/>
+        <w:numPr>
+          <w:ilvl w:val="0"/>
+          <w:numId w:val="1"/>
+        </w:numPr>
+        <w:jc w:val="both"/>
+        <w:rPr>
+          <w:rFonts w:ascii="Times New Roman" w:hAnsi="Times New Roman" w:cs="Times New Roman"/>
+          <w:b/>
+          <w:bCs/>
+          <w:color w:val="000000" w:themeColor="text1"/>
+        </w:rPr>
+      </w:pPr>
+      <w:r>
+        <w:rPr>
+          <w:rFonts w:ascii="Times New Roman" w:hAnsi="Times New Roman" w:cs="Times New Roman"/>
+          <w:b/>
+          <w:bCs/>
+          <w:color w:val="000000" w:themeColor="text1"/>
+        </w:rPr>
+        <w:t>Websites by category</w:t>
+      </w:r>
+    </w:p>
+    <w:p>
+      <w:pPr>
+        <w:pStyle w:val="Heading2"/>
+        <w:rPr>
+          <w:rFonts w:ascii="Times New Roman" w:hAnsi="Times New Roman" w:cs="Times New Roman"/>
+          <w:b/>
+          <w:bCs/>
+          <w:color w:val="000000" w:themeColor="text1"/>
+        </w:rPr>
+      </w:pPr>
+      <w:r>
+        <w:rPr>
+          <w:rFonts w:ascii="Times New Roman" w:hAnsi="Times New Roman" w:cs="Times New Roman"/>
+          <w:b/>
+          <w:bCs/>
+          <w:color w:val="000000" w:themeColor="text1"/>
+        </w:rPr>
+        <w:t xml:space="preserve">3.1 </w:t>
+      </w:r>
+      <w:r>
+        <w:rPr>
+          <w:rFonts w:ascii="Times New Roman" w:hAnsi="Times New Roman" w:cs="Times New Roman"/>
+          <w:b/>
+          <w:bCs/>
+          <w:color w:val="000000" w:themeColor="text1"/>
+        </w:rPr>
+        <w:t>Content Aggregator</w:t>
+      </w:r>
+    </w:p>
+    <w:p>
+      <w:pPr>
+        <w:pStyle w:val="ListParagraph"/>
+        <w:numPr>
+          <w:ilvl w:val="0"/>
+          <w:numId w:val="2"/>
+        </w:numPr>
+        <w:jc w:val="both"/>
+        <w:rPr>
+          <w:rFonts w:ascii="Times New Roman" w:hAnsi="Times New Roman" w:cs="Times New Roman"/>
+        </w:rPr>
+      </w:pPr>
+      <w:r>
+        <w:rPr>
+          <w:rFonts w:ascii="Times New Roman" w:hAnsi="Times New Roman" w:cs="Times New Roman"/>
+        </w:rPr>
+        <w:t>Al</w:t>
+      </w:r>
+      <w:r>
+        <w:rPr>
+          <w:rFonts w:ascii="Times New Roman" w:hAnsi="Times New Roman" w:cs="Times New Roman"/>
+        </w:rPr>
+        <w:t>lT</w:t>
+      </w:r>
+      <w:r>
+        <w:rPr>
+          <w:rFonts w:ascii="Times New Roman" w:hAnsi="Times New Roman" w:cs="Times New Roman"/>
+        </w:rPr>
+        <w:t>op</w:t>
+      </w:r>
+      <w:r>
+        <w:rPr>
+          <w:rFonts w:ascii="Times New Roman" w:hAnsi="Times New Roman" w:cs="Times New Roman"/>
+        </w:rPr>
+        <w:t xml:space="preserve"> – </w:t>
+      </w:r>
+      <w:hyperlink r:id="rId6" w:history="1">
+        <w:r>
+          <w:rPr>
+            <w:rStyle w:val="Hyperlink"/>
+            <w:rFonts w:ascii="Times New Roman" w:hAnsi="Times New Roman" w:cs="Times New Roman"/>
+            <w:color w:val="000000" w:themeColor="text1"/>
+          </w:rPr>
+          <w:t>www.alltop.com</w:t>
+        </w:r>
+      </w:hyperlink>
+      <w:r>
+        <w:rPr>
+          <w:rFonts w:ascii="Times New Roman" w:hAnsi="Times New Roman" w:cs="Times New Roman"/>
+        </w:rPr>
+        <w:t xml:space="preserve"> – Aggregates top news, information and viral videos in real time from trusted sources.</w:t>
+      </w:r>
+    </w:p>
+    <w:p>
+      <w:pPr>
+        <w:pStyle w:val="ListParagraph"/>
+        <w:numPr>
+          <w:ilvl w:val="0"/>
+          <w:numId w:val="2"/>
+        </w:numPr>
+        <w:jc w:val="both"/>
+        <w:rPr>
+          <w:rFonts w:ascii="Times New Roman" w:hAnsi="Times New Roman" w:cs="Times New Roman"/>
+        </w:rPr>
+      </w:pPr>
+      <w:r>
+        <w:rPr>
+          <w:rFonts w:ascii="Times New Roman" w:hAnsi="Times New Roman" w:cs="Times New Roman"/>
+        </w:rPr>
+        <w:t>Popurls</w:t>
+      </w:r>
+      <w:r>
+        <w:rPr>
+          <w:rFonts w:ascii="Times New Roman" w:hAnsi="Times New Roman" w:cs="Times New Roman"/>
+        </w:rPr>
+        <w:t xml:space="preserve"> – m.popurls.com – Encapsulates headlines from many popular sites.  </w:t>
+      </w:r>
+    </w:p>
+    <w:p>
+      <w:pPr>
+        <w:pStyle w:val="ListParagraph"/>
+        <w:numPr>
+          <w:ilvl w:val="0"/>
+          <w:numId w:val="2"/>
+        </w:numPr>
+        <w:jc w:val="both"/>
+        <w:rPr>
+          <w:rFonts w:ascii="Times New Roman" w:hAnsi="Times New Roman" w:cs="Times New Roman"/>
+        </w:rPr>
+      </w:pPr>
+      <w:r>
+        <w:rPr>
+          <w:rFonts w:ascii="Times New Roman" w:hAnsi="Times New Roman" w:cs="Times New Roman"/>
+        </w:rPr>
+        <w:t>Blog engage</w:t>
+      </w:r>
+      <w:r>
+        <w:rPr>
+          <w:rFonts w:ascii="Times New Roman" w:hAnsi="Times New Roman" w:cs="Times New Roman"/>
+        </w:rPr>
+        <w:t xml:space="preserve"> – </w:t>
+      </w:r>
+      <w:hyperlink r:id="rId7" w:history="1">
+        <w:r>
+          <w:rPr>
+            <w:rStyle w:val="Hyperlink"/>
+            <w:rFonts w:ascii="Times New Roman" w:hAnsi="Times New Roman" w:cs="Times New Roman"/>
+            <w:color w:val="000000" w:themeColor="text1"/>
+          </w:rPr>
+          <w:t>www.blogengage.com</w:t>
+        </w:r>
+      </w:hyperlink>
+      <w:r>
+        <w:rPr>
+          <w:rFonts w:ascii="Times New Roman" w:hAnsi="Times New Roman" w:cs="Times New Roman"/>
+        </w:rPr>
+        <w:t xml:space="preserve"> – Allows users to submit blogs that will be reviewed and promoted by the sites owners or other visitors.</w:t>
+      </w:r>
+    </w:p>
+    <w:p>
+      <w:pPr>
+        <w:pStyle w:val="ListParagraph"/>
+        <w:numPr>
+          <w:ilvl w:val="0"/>
+          <w:numId w:val="2"/>
+        </w:numPr>
+        <w:jc w:val="both"/>
+        <w:rPr>
+          <w:rFonts w:ascii="Times New Roman" w:hAnsi="Times New Roman" w:cs="Times New Roman"/>
+        </w:rPr>
+      </w:pPr>
+      <w:r>
+        <w:rPr>
+          <w:rFonts w:ascii="Times New Roman" w:hAnsi="Times New Roman" w:cs="Times New Roman"/>
+        </w:rPr>
+        <w:t xml:space="preserve">Feedly – </w:t>
+      </w:r>
+      <w:hyperlink r:id="rId8" w:history="1">
+        <w:r>
+          <w:rPr>
+            <w:rStyle w:val="Hyperlink"/>
+            <w:rFonts w:ascii="Times New Roman" w:hAnsi="Times New Roman" w:cs="Times New Roman"/>
+            <w:color w:val="000000" w:themeColor="text1"/>
+          </w:rPr>
+          <w:t>www.feedly.com</w:t>
+        </w:r>
+      </w:hyperlink>
+      <w:r>
+        <w:rPr>
+          <w:rFonts w:ascii="Times New Roman" w:hAnsi="Times New Roman" w:cs="Times New Roman"/>
+        </w:rPr>
+        <w:t xml:space="preserve"> – feed </w:t>
+      </w:r>
+      <w:r>
+        <w:rPr>
+          <w:rStyle w:val="e24kjd"/>
+          <w:rFonts w:ascii="Times New Roman" w:hAnsi="Times New Roman" w:cs="Times New Roman"/>
+        </w:rPr>
+        <w:t>reader that aggregates information from around the web into one convenient place</w:t>
+      </w:r>
+      <w:r>
+        <w:rPr>
+          <w:rStyle w:val="e24kjd"/>
+          <w:rFonts w:ascii="Times New Roman" w:hAnsi="Times New Roman" w:cs="Times New Roman"/>
+        </w:rPr>
+        <w:t>.</w:t>
+      </w:r>
+    </w:p>
+    <w:p>
+      <w:pPr>
+        <w:pStyle w:val="ListParagraph"/>
+        <w:numPr>
+          <w:ilvl w:val="0"/>
+          <w:numId w:val="2"/>
+        </w:numPr>
+        <w:jc w:val="both"/>
+        <w:rPr>
+          <w:rFonts w:ascii="Times New Roman" w:hAnsi="Times New Roman" w:cs="Times New Roman"/>
+        </w:rPr>
+      </w:pPr>
+      <w:r>
+        <w:rPr>
+          <w:rFonts w:ascii="Times New Roman" w:hAnsi="Times New Roman" w:cs="Times New Roman"/>
+        </w:rPr>
+        <w:t xml:space="preserve">Flipboard – </w:t>
+      </w:r>
+      <w:hyperlink r:id="rId9" w:history="1">
+        <w:r>
+          <w:rPr>
+            <w:rStyle w:val="Hyperlink"/>
+            <w:rFonts w:ascii="Times New Roman" w:hAnsi="Times New Roman" w:cs="Times New Roman"/>
+            <w:color w:val="000000" w:themeColor="text1"/>
+          </w:rPr>
+          <w:t>www.flipboard.com</w:t>
+        </w:r>
+      </w:hyperlink>
+      <w:r>
+        <w:rPr>
+          <w:rFonts w:ascii="Times New Roman" w:hAnsi="Times New Roman" w:cs="Times New Roman"/>
+        </w:rPr>
+        <w:t xml:space="preserve"> – curates worlds stories so that viewers can focus on themselves.</w:t>
+      </w:r>
+    </w:p>
+    <w:p>
+      <w:pPr>
+        <w:pStyle w:val="Heading2"/>
+        <w:rPr>
+          <w:rFonts w:ascii="Times New Roman" w:hAnsi="Times New Roman" w:cs="Times New Roman"/>
+          <w:b/>
+          <w:bCs/>
+          <w:color w:val="000000" w:themeColor="text1"/>
+        </w:rPr>
+      </w:pPr>
+      <w:r>
+        <w:rPr>
+          <w:rFonts w:ascii="Times New Roman" w:hAnsi="Times New Roman" w:cs="Times New Roman"/>
+          <w:b/>
+          <w:bCs/>
+          <w:color w:val="000000" w:themeColor="text1"/>
+        </w:rPr>
+        <w:lastRenderedPageBreak/>
+        <w:t xml:space="preserve">3.2 </w:t>
+      </w:r>
+      <w:r>
+        <w:rPr>
+          <w:rFonts w:ascii="Times New Roman" w:hAnsi="Times New Roman" w:cs="Times New Roman"/>
+          <w:b/>
+          <w:bCs/>
+          <w:color w:val="000000" w:themeColor="text1"/>
+        </w:rPr>
+        <w:t>Portals</w:t>
+      </w:r>
+    </w:p>
+    <w:p>
+      <w:pPr>
+        <w:pStyle w:val="ListParagraph"/>
+        <w:numPr>
+          <w:ilvl w:val="0"/>
+          <w:numId w:val="3"/>
+        </w:numPr>
+        <w:rPr>
+          <w:rFonts w:ascii="Times New Roman" w:hAnsi="Times New Roman" w:cs="Times New Roman"/>
+        </w:rPr>
+      </w:pPr>
+      <w:r>
+        <w:rPr>
+          <w:rFonts w:ascii="Times New Roman" w:hAnsi="Times New Roman" w:cs="Times New Roman"/>
+        </w:rPr>
+        <w:t>AAiT portal</w:t>
+      </w:r>
+    </w:p>
+    <w:p>
+      <w:pPr>
+        <w:pStyle w:val="ListParagraph"/>
+        <w:numPr>
+          <w:ilvl w:val="0"/>
+          <w:numId w:val="3"/>
+        </w:numPr>
+        <w:rPr>
+          <w:rFonts w:ascii="Times New Roman" w:hAnsi="Times New Roman" w:cs="Times New Roman"/>
+        </w:rPr>
+      </w:pPr>
+      <w:r>
+        <w:rPr>
+          <w:rFonts w:ascii="Times New Roman" w:hAnsi="Times New Roman" w:cs="Times New Roman"/>
+        </w:rPr>
+        <w:t>Domino’s pizza intranet</w:t>
+      </w:r>
+    </w:p>
+    <w:p>
+      <w:pPr>
+        <w:pStyle w:val="ListParagraph"/>
+        <w:numPr>
+          <w:ilvl w:val="0"/>
+          <w:numId w:val="3"/>
+        </w:numPr>
+        <w:rPr>
+          <w:rFonts w:ascii="Times New Roman" w:hAnsi="Times New Roman" w:cs="Times New Roman"/>
+        </w:rPr>
+      </w:pPr>
+      <w:r>
+        <w:rPr>
+          <w:rFonts w:ascii="Times New Roman" w:hAnsi="Times New Roman" w:cs="Times New Roman"/>
+        </w:rPr>
+        <w:t>Coach employee portal</w:t>
+      </w:r>
+    </w:p>
+    <w:p>
+      <w:pPr>
+        <w:pStyle w:val="ListParagraph"/>
+        <w:numPr>
+          <w:ilvl w:val="0"/>
+          <w:numId w:val="3"/>
+        </w:numPr>
+        <w:rPr>
+          <w:rFonts w:ascii="Times New Roman" w:hAnsi="Times New Roman" w:cs="Times New Roman"/>
+        </w:rPr>
+      </w:pPr>
+      <w:r>
+        <w:rPr>
+          <w:rFonts w:ascii="Times New Roman" w:hAnsi="Times New Roman" w:cs="Times New Roman"/>
+        </w:rPr>
+        <w:t>Council of Europe govt portal</w:t>
+      </w:r>
+    </w:p>
+    <w:p>
+      <w:pPr>
+        <w:pStyle w:val="ListParagraph"/>
+        <w:numPr>
+          <w:ilvl w:val="0"/>
+          <w:numId w:val="3"/>
+        </w:numPr>
+        <w:rPr>
+          <w:rFonts w:ascii="Times New Roman" w:hAnsi="Times New Roman" w:cs="Times New Roman"/>
+        </w:rPr>
+      </w:pPr>
+      <w:r>
+        <w:rPr>
+          <w:rFonts w:ascii="Times New Roman" w:hAnsi="Times New Roman" w:cs="Times New Roman"/>
+        </w:rPr>
+        <w:t>VW group portal</w:t>
+      </w:r>
+    </w:p>
+    <w:p>
+      <w:pPr>
+        <w:pStyle w:val="Heading2"/>
+        <w:rPr>
+          <w:rFonts w:ascii="Times New Roman" w:hAnsi="Times New Roman" w:cs="Times New Roman"/>
+          <w:b/>
+          <w:bCs/>
+          <w:color w:val="000000" w:themeColor="text1"/>
+        </w:rPr>
+      </w:pPr>
+      <w:r>
+        <w:rPr>
+          <w:rFonts w:ascii="Times New Roman" w:hAnsi="Times New Roman" w:cs="Times New Roman"/>
+          <w:b/>
+          <w:bCs/>
+          <w:color w:val="000000" w:themeColor="text1"/>
+        </w:rPr>
+        <w:t xml:space="preserve">3.3 </w:t>
+      </w:r>
+      <w:r>
+        <w:rPr>
+          <w:rFonts w:ascii="Times New Roman" w:hAnsi="Times New Roman" w:cs="Times New Roman"/>
+          <w:b/>
+          <w:bCs/>
+          <w:color w:val="000000" w:themeColor="text1"/>
+        </w:rPr>
+        <w:t>Social Media</w:t>
+      </w:r>
+    </w:p>
+    <w:p>
+      <w:pPr>
+        <w:pStyle w:val="ListParagraph"/>
+        <w:numPr>
+          <w:ilvl w:val="0"/>
+          <w:numId w:val="4"/>
+        </w:numPr>
+        <w:rPr>
+          <w:rFonts w:ascii="Times New Roman" w:hAnsi="Times New Roman" w:cs="Times New Roman"/>
+        </w:rPr>
+      </w:pPr>
+      <w:r>
+        <w:rPr>
+          <w:rFonts w:ascii="Times New Roman" w:hAnsi="Times New Roman" w:cs="Times New Roman"/>
+        </w:rPr>
+        <w:t>Snapchat</w:t>
+      </w:r>
+    </w:p>
+    <w:p>
+      <w:pPr>
+        <w:pStyle w:val="ListParagraph"/>
+        <w:numPr>
+          <w:ilvl w:val="0"/>
+          <w:numId w:val="4"/>
+        </w:numPr>
+        <w:rPr>
+          <w:rFonts w:ascii="Times New Roman" w:hAnsi="Times New Roman" w:cs="Times New Roman"/>
+        </w:rPr>
+      </w:pPr>
+      <w:r>
+        <w:rPr>
+          <w:rFonts w:ascii="Times New Roman" w:hAnsi="Times New Roman" w:cs="Times New Roman"/>
+        </w:rPr>
+        <w:t>Reddit</w:t>
+      </w:r>
+    </w:p>
+    <w:p>
+      <w:pPr>
+        <w:pStyle w:val="ListParagraph"/>
+        <w:numPr>
+          <w:ilvl w:val="0"/>
+          <w:numId w:val="4"/>
+        </w:numPr>
+        <w:rPr>
+          <w:rFonts w:ascii="Times New Roman" w:hAnsi="Times New Roman" w:cs="Times New Roman"/>
+        </w:rPr>
+      </w:pPr>
+      <w:r>
+        <w:rPr>
+          <w:rFonts w:ascii="Times New Roman" w:hAnsi="Times New Roman" w:cs="Times New Roman"/>
+        </w:rPr>
+        <w:t>Facebook</w:t>
+      </w:r>
+    </w:p>
+    <w:p>
+      <w:pPr>
+        <w:pStyle w:val="ListParagraph"/>
+        <w:numPr>
+          <w:ilvl w:val="0"/>
+          <w:numId w:val="4"/>
+        </w:numPr>
+        <w:rPr>
+          <w:rFonts w:ascii="Times New Roman" w:hAnsi="Times New Roman" w:cs="Times New Roman"/>
+        </w:rPr>
+      </w:pPr>
+      <w:r>
+        <w:rPr>
+          <w:rFonts w:ascii="Times New Roman" w:hAnsi="Times New Roman" w:cs="Times New Roman"/>
+        </w:rPr>
+        <w:t>Twitter</w:t>
+      </w:r>
+    </w:p>
+    <w:p>
+      <w:pPr>
+        <w:pStyle w:val="ListParagraph"/>
+        <w:numPr>
+          <w:ilvl w:val="0"/>
+          <w:numId w:val="4"/>
+        </w:numPr>
+        <w:rPr>
+          <w:rFonts w:ascii="Times New Roman" w:hAnsi="Times New Roman" w:cs="Times New Roman"/>
+        </w:rPr>
+      </w:pPr>
+      <w:r>
+        <w:rPr>
+          <w:rFonts w:ascii="Times New Roman" w:hAnsi="Times New Roman" w:cs="Times New Roman"/>
+        </w:rPr>
+        <w:t>Instagram</w:t>
+      </w:r>
+    </w:p>
+    <w:p>
+      <w:pPr>
+        <w:pStyle w:val="Heading2"/>
+        <w:rPr>
+          <w:rFonts w:ascii="Times New Roman" w:hAnsi="Times New Roman" w:cs="Times New Roman"/>
+          <w:b/>
+          <w:bCs/>
+          <w:color w:val="000000" w:themeColor="text1"/>
+        </w:rPr>
+      </w:pPr>
+      <w:r>
+        <w:rPr>
+          <w:rFonts w:ascii="Times New Roman" w:hAnsi="Times New Roman" w:cs="Times New Roman"/>
+          <w:b/>
+          <w:bCs/>
+          <w:color w:val="000000" w:themeColor="text1"/>
+        </w:rPr>
+        <w:t xml:space="preserve">3.4 </w:t>
+      </w:r>
+      <w:r>
+        <w:rPr>
+          <w:rFonts w:ascii="Times New Roman" w:hAnsi="Times New Roman" w:cs="Times New Roman"/>
+          <w:b/>
+          <w:bCs/>
+          <w:color w:val="000000" w:themeColor="text1"/>
+        </w:rPr>
+        <w:t>Educational</w:t>
+      </w:r>
+    </w:p>
+    <w:p>
+      <w:pPr>
+        <w:pStyle w:val="ListParagraph"/>
+        <w:numPr>
+          <w:ilvl w:val="0"/>
+          <w:numId w:val="5"/>
+        </w:numPr>
+        <w:rPr>
+          <w:rFonts w:ascii="Times New Roman" w:hAnsi="Times New Roman" w:cs="Times New Roman"/>
+        </w:rPr>
+      </w:pPr>
+      <w:r>
+        <w:rPr>
+          <w:rFonts w:ascii="Times New Roman" w:hAnsi="Times New Roman" w:cs="Times New Roman"/>
+        </w:rPr>
+        <w:t>Chegg</w:t>
+      </w:r>
+    </w:p>
+    <w:p>
+      <w:pPr>
+        <w:pStyle w:val="ListParagraph"/>
+        <w:numPr>
+          <w:ilvl w:val="0"/>
+          <w:numId w:val="5"/>
+        </w:numPr>
+        <w:rPr>
+          <w:rFonts w:ascii="Times New Roman" w:hAnsi="Times New Roman" w:cs="Times New Roman"/>
+        </w:rPr>
+      </w:pPr>
+      <w:r>
+        <w:rPr>
+          <w:rFonts w:ascii="Times New Roman" w:hAnsi="Times New Roman" w:cs="Times New Roman"/>
+        </w:rPr>
+        <w:t>Khan Academy</w:t>
+      </w:r>
+    </w:p>
+    <w:p>
+      <w:pPr>
+        <w:pStyle w:val="ListParagraph"/>
+        <w:numPr>
+          <w:ilvl w:val="0"/>
+          <w:numId w:val="5"/>
+        </w:numPr>
+        <w:rPr>
+          <w:rFonts w:ascii="Times New Roman" w:hAnsi="Times New Roman" w:cs="Times New Roman"/>
+        </w:rPr>
+      </w:pPr>
+      <w:r>
+        <w:rPr>
+          <w:rFonts w:ascii="Times New Roman" w:hAnsi="Times New Roman" w:cs="Times New Roman"/>
+        </w:rPr>
+        <w:t>Udacity</w:t>
+      </w:r>
+    </w:p>
+    <w:p>
+      <w:pPr>
+        <w:pStyle w:val="ListParagraph"/>
+        <w:numPr>
+          <w:ilvl w:val="0"/>
+          <w:numId w:val="5"/>
+        </w:numPr>
+        <w:rPr>
+          <w:rFonts w:ascii="Times New Roman" w:hAnsi="Times New Roman" w:cs="Times New Roman"/>
+        </w:rPr>
+      </w:pPr>
+      <w:r>
+        <w:rPr>
+          <w:rFonts w:ascii="Times New Roman" w:hAnsi="Times New Roman" w:cs="Times New Roman"/>
+        </w:rPr>
+        <w:t>Oracle Academy</w:t>
+      </w:r>
+    </w:p>
+    <w:p>
+      <w:pPr>
+        <w:pStyle w:val="ListParagraph"/>
+        <w:numPr>
+          <w:ilvl w:val="0"/>
+          <w:numId w:val="5"/>
+        </w:numPr>
+        <w:rPr>
+          <w:rFonts w:ascii="Times New Roman" w:hAnsi="Times New Roman" w:cs="Times New Roman"/>
+        </w:rPr>
+      </w:pPr>
+      <w:r>
+        <w:rPr>
+          <w:rFonts w:ascii="Times New Roman" w:hAnsi="Times New Roman" w:cs="Times New Roman"/>
+        </w:rPr>
+        <w:t>Tutorials Point</w:t>
+      </w:r>
+    </w:p>
+    <w:p>
+      <w:pPr>
+        <w:pStyle w:val="Heading2"/>
+        <w:rPr>
+          <w:rFonts w:ascii="Times New Roman" w:hAnsi="Times New Roman" w:cs="Times New Roman"/>
+          <w:b/>
+          <w:bCs/>
+          <w:color w:val="000000" w:themeColor="text1"/>
+        </w:rPr>
+      </w:pPr>
+      <w:r>
+        <w:rPr>
+          <w:rFonts w:ascii="Times New Roman" w:hAnsi="Times New Roman" w:cs="Times New Roman"/>
+          <w:b/>
+          <w:bCs/>
+          <w:color w:val="000000" w:themeColor="text1"/>
+        </w:rPr>
+        <w:t xml:space="preserve">3.5 </w:t>
+      </w:r>
+      <w:r>
+        <w:rPr>
+          <w:rFonts w:ascii="Times New Roman" w:hAnsi="Times New Roman" w:cs="Times New Roman"/>
+          <w:b/>
+          <w:bCs/>
+          <w:color w:val="000000" w:themeColor="text1"/>
+        </w:rPr>
+        <w:t>Business/Marketing</w:t>
+      </w:r>
+    </w:p>
+    <w:p>
+      <w:pPr>
+        <w:pStyle w:val="ListParagraph"/>
+        <w:numPr>
+          <w:ilvl w:val="0"/>
+          <w:numId w:val="6"/>
+        </w:numPr>
+        <w:rPr>
+          <w:rFonts w:ascii="Times New Roman" w:hAnsi="Times New Roman" w:cs="Times New Roman"/>
+        </w:rPr>
+      </w:pPr>
+      <w:r>
+        <w:rPr>
+          <w:rFonts w:ascii="Times New Roman" w:hAnsi="Times New Roman" w:cs="Times New Roman"/>
+        </w:rPr>
+        <w:t>Yelp</w:t>
+      </w:r>
+    </w:p>
+    <w:p>
+      <w:pPr>
+        <w:pStyle w:val="ListParagraph"/>
+        <w:numPr>
+          <w:ilvl w:val="0"/>
+          <w:numId w:val="6"/>
+        </w:numPr>
+        <w:rPr>
+          <w:rFonts w:ascii="Times New Roman" w:hAnsi="Times New Roman" w:cs="Times New Roman"/>
+        </w:rPr>
+      </w:pPr>
+      <w:r>
+        <w:rPr>
+          <w:rFonts w:ascii="Times New Roman" w:hAnsi="Times New Roman" w:cs="Times New Roman"/>
+        </w:rPr>
+        <w:t>Tripadivsor</w:t>
+      </w:r>
+    </w:p>
+    <w:p>
+      <w:pPr>
+        <w:pStyle w:val="ListParagraph"/>
+        <w:numPr>
+          <w:ilvl w:val="0"/>
+          <w:numId w:val="6"/>
+        </w:numPr>
+        <w:rPr>
+          <w:rFonts w:ascii="Times New Roman" w:hAnsi="Times New Roman" w:cs="Times New Roman"/>
+        </w:rPr>
+      </w:pPr>
+      <w:r>
+        <w:rPr>
+          <w:rFonts w:ascii="Times New Roman" w:hAnsi="Times New Roman" w:cs="Times New Roman"/>
+        </w:rPr>
+        <w:t>Forbes</w:t>
+      </w:r>
+    </w:p>
+    <w:p>
+      <w:pPr>
+        <w:pStyle w:val="ListParagraph"/>
+        <w:numPr>
+          <w:ilvl w:val="0"/>
+          <w:numId w:val="6"/>
+        </w:numPr>
+        <w:rPr>
+          <w:rFonts w:ascii="Times New Roman" w:hAnsi="Times New Roman" w:cs="Times New Roman"/>
+        </w:rPr>
+      </w:pPr>
+      <w:r>
+        <w:rPr>
+          <w:rFonts w:ascii="Times New Roman" w:hAnsi="Times New Roman" w:cs="Times New Roman"/>
+        </w:rPr>
+        <w:t>Yahoo! Finance</w:t>
+      </w:r>
+    </w:p>
+    <w:p>
+      <w:pPr>
+        <w:pStyle w:val="ListParagraph"/>
+        <w:numPr>
+          <w:ilvl w:val="0"/>
+          <w:numId w:val="6"/>
+        </w:numPr>
+        <w:rPr>
+          <w:rFonts w:ascii="Times New Roman" w:hAnsi="Times New Roman" w:cs="Times New Roman"/>
+        </w:rPr>
+      </w:pPr>
+      <w:r>
+        <w:rPr>
+          <w:rFonts w:ascii="Times New Roman" w:hAnsi="Times New Roman" w:cs="Times New Roman"/>
+        </w:rPr>
+        <w:t>Wall street journal</w:t>
+      </w:r>
+    </w:p>
+    <w:p>
+      <w:pPr>
+        <w:pStyle w:val="Heading2"/>
+        <w:rPr>
+          <w:rFonts w:ascii="Times New Roman" w:hAnsi="Times New Roman" w:cs="Times New Roman"/>
+          <w:b/>
+          <w:bCs/>
+          <w:color w:val="000000" w:themeColor="text1"/>
+        </w:rPr>
+      </w:pPr>
+      <w:r>
+        <w:rPr>
+          <w:rFonts w:ascii="Times New Roman" w:hAnsi="Times New Roman" w:cs="Times New Roman"/>
+          <w:b/>
+          <w:bCs/>
+          <w:color w:val="000000" w:themeColor="text1"/>
+        </w:rPr>
+        <w:t xml:space="preserve">3.6 </w:t>
+      </w:r>
+      <w:r>
+        <w:rPr>
+          <w:rFonts w:ascii="Times New Roman" w:hAnsi="Times New Roman" w:cs="Times New Roman"/>
+          <w:b/>
+          <w:bCs/>
+          <w:color w:val="000000" w:themeColor="text1"/>
+        </w:rPr>
+        <w:t>Informational</w:t>
+      </w:r>
+    </w:p>
+    <w:p>
+      <w:pPr>
+        <w:pStyle w:val="ListParagraph"/>
+        <w:numPr>
+          <w:ilvl w:val="0"/>
+          <w:numId w:val="7"/>
+        </w:numPr>
+      </w:pPr>
+      <w:r>
+        <w:t>Road food</w:t>
+      </w:r>
+    </w:p>
+    <w:p>
+      <w:pPr>
+        <w:pStyle w:val="ListParagraph"/>
+        <w:numPr>
+          <w:ilvl w:val="0"/>
+          <w:numId w:val="7"/>
+        </w:numPr>
+      </w:pPr>
+      <w:r>
+        <w:t>TED</w:t>
+      </w:r>
+    </w:p>
+    <w:p>
+      <w:pPr>
+        <w:pStyle w:val="ListParagraph"/>
+        <w:numPr>
+          <w:ilvl w:val="0"/>
+          <w:numId w:val="7"/>
+        </w:numPr>
+      </w:pPr>
+      <w:r>
+        <w:t>CNET</w:t>
+      </w:r>
+    </w:p>
+    <w:p>
+      <w:pPr>
+        <w:pStyle w:val="ListParagraph"/>
+        <w:numPr>
+          <w:ilvl w:val="0"/>
+          <w:numId w:val="7"/>
+        </w:numPr>
+      </w:pPr>
+      <w:r>
+        <w:t>Guinness World Records</w:t>
+      </w:r>
+    </w:p>
+    <w:p>
+      <w:pPr>
+        <w:pStyle w:val="ListParagraph"/>
+        <w:numPr>
+          <w:ilvl w:val="0"/>
+          <w:numId w:val="7"/>
+        </w:numPr>
+      </w:pPr>
+      <w:r>
+        <w:t xml:space="preserve"> Tech Crunch</w:t>
+      </w:r>
+    </w:p>
+    <w:p>
+      <w:pPr>
+        <w:pStyle w:val="Heading2"/>
+        <w:rPr>
+          <w:b/>
+          <w:bCs/>
+          <w:color w:val="000000" w:themeColor="text1"/>
+        </w:rPr>
+      </w:pPr>
+      <w:r>
+        <w:rPr>
+          <w:b/>
+          <w:bCs/>
+          <w:color w:val="000000" w:themeColor="text1"/>
+        </w:rPr>
+        <w:lastRenderedPageBreak/>
+        <w:t xml:space="preserve">3.7 </w:t>
+      </w:r>
+      <w:r>
+        <w:rPr>
+          <w:b/>
+          <w:bCs/>
+          <w:color w:val="000000" w:themeColor="text1"/>
+        </w:rPr>
+        <w:t>Entertainment</w:t>
+      </w:r>
+    </w:p>
+    <w:p>
+      <w:pPr>
+        <w:pStyle w:val="ListParagraph"/>
+        <w:numPr>
+          <w:ilvl w:val="0"/>
+          <w:numId w:val="8"/>
+        </w:numPr>
+      </w:pPr>
+      <w:r>
+        <w:t>YouTube</w:t>
+      </w:r>
+    </w:p>
+    <w:p>
+      <w:pPr>
+        <w:pStyle w:val="ListParagraph"/>
+        <w:numPr>
+          <w:ilvl w:val="0"/>
+          <w:numId w:val="8"/>
+        </w:numPr>
+      </w:pPr>
+      <w:r>
+        <w:t>Netflix</w:t>
+      </w:r>
+    </w:p>
+    <w:p>
+      <w:pPr>
+        <w:pStyle w:val="ListParagraph"/>
+        <w:numPr>
+          <w:ilvl w:val="0"/>
+          <w:numId w:val="8"/>
+        </w:numPr>
+      </w:pPr>
+      <w:r>
+        <w:t>Spotify</w:t>
+      </w:r>
+    </w:p>
+    <w:p>
+      <w:pPr>
+        <w:pStyle w:val="ListParagraph"/>
+        <w:numPr>
+          <w:ilvl w:val="0"/>
+          <w:numId w:val="8"/>
+        </w:numPr>
+      </w:pPr>
+      <w:r>
+        <w:t>IMDb</w:t>
+      </w:r>
+    </w:p>
+    <w:p>
+      <w:pPr>
+        <w:pStyle w:val="ListParagraph"/>
+        <w:numPr>
+          <w:ilvl w:val="0"/>
+          <w:numId w:val="8"/>
+        </w:numPr>
+      </w:pPr>
+      <w:r>
+        <w:t>Soundcloud</w:t>
+      </w:r>
+    </w:p>
+    <w:p>
+      <w:pPr>
+        <w:pStyle w:val="Heading2"/>
+        <w:rPr>
+          <w:rFonts w:ascii="Times New Roman" w:hAnsi="Times New Roman" w:cs="Times New Roman"/>
+          <w:b/>
+          <w:bCs/>
+          <w:color w:val="000000" w:themeColor="text1"/>
+        </w:rPr>
+      </w:pPr>
+      <w:r>
+        <w:rPr>
+          <w:rFonts w:ascii="Times New Roman" w:hAnsi="Times New Roman" w:cs="Times New Roman"/>
+          <w:b/>
+          <w:bCs/>
+          <w:color w:val="000000" w:themeColor="text1"/>
+        </w:rPr>
+        <w:t xml:space="preserve">3.8 </w:t>
+      </w:r>
+      <w:r>
+        <w:rPr>
+          <w:rFonts w:ascii="Times New Roman" w:hAnsi="Times New Roman" w:cs="Times New Roman"/>
+          <w:b/>
+          <w:bCs/>
+          <w:color w:val="000000" w:themeColor="text1"/>
+        </w:rPr>
+        <w:t>Advocacy</w:t>
+      </w:r>
+    </w:p>
+    <w:p>
+      <w:pPr>
+        <w:pStyle w:val="ListParagraph"/>
+        <w:numPr>
+          <w:ilvl w:val="0"/>
+          <w:numId w:val="9"/>
+        </w:numPr>
+        <w:jc w:val="both"/>
+      </w:pPr>
+      <w:r>
+        <w:t>Change</w:t>
+      </w:r>
+    </w:p>
+    <w:p>
+      <w:pPr>
+        <w:pStyle w:val="ListParagraph"/>
+        <w:numPr>
+          <w:ilvl w:val="0"/>
+          <w:numId w:val="9"/>
+        </w:numPr>
+        <w:jc w:val="both"/>
+      </w:pPr>
+      <w:r>
+        <w:t>Advocates for children in therapy</w:t>
+      </w:r>
+    </w:p>
+    <w:p>
+      <w:pPr>
+        <w:pStyle w:val="ListParagraph"/>
+        <w:numPr>
+          <w:ilvl w:val="0"/>
+          <w:numId w:val="9"/>
+        </w:numPr>
+        <w:jc w:val="both"/>
+      </w:pPr>
+      <w:r>
+        <w:t xml:space="preserve">Greenpeace USA  </w:t>
+      </w:r>
+    </w:p>
+    <w:p>
+      <w:pPr>
+        <w:pStyle w:val="ListParagraph"/>
+        <w:numPr>
+          <w:ilvl w:val="0"/>
+          <w:numId w:val="9"/>
+        </w:numPr>
+        <w:jc w:val="both"/>
+      </w:pPr>
+      <w:r>
+        <w:t>Stand for Children</w:t>
+      </w:r>
+    </w:p>
+    <w:p>
+      <w:pPr>
+        <w:pStyle w:val="ListParagraph"/>
+        <w:numPr>
+          <w:ilvl w:val="0"/>
+          <w:numId w:val="9"/>
+        </w:numPr>
+        <w:jc w:val="both"/>
+      </w:pPr>
+      <w:r>
+        <w:t>Foster care Alumni of America</w:t>
+      </w:r>
+    </w:p>
+    <w:p>
+      <w:pPr>
+        <w:pStyle w:val="Heading2"/>
+        <w:rPr>
+          <w:rFonts w:ascii="Times New Roman" w:hAnsi="Times New Roman" w:cs="Times New Roman"/>
+          <w:b/>
+          <w:bCs/>
+          <w:color w:val="000000" w:themeColor="text1"/>
+        </w:rPr>
+      </w:pPr>
+      <w:r>
+        <w:rPr>
+          <w:rFonts w:ascii="Times New Roman" w:hAnsi="Times New Roman" w:cs="Times New Roman"/>
+          <w:b/>
+          <w:bCs/>
+          <w:color w:val="000000" w:themeColor="text1"/>
+        </w:rPr>
+        <w:t xml:space="preserve">3.9 </w:t>
+      </w:r>
+      <w:r>
+        <w:rPr>
+          <w:rFonts w:ascii="Times New Roman" w:hAnsi="Times New Roman" w:cs="Times New Roman"/>
+          <w:b/>
+          <w:bCs/>
+          <w:color w:val="000000" w:themeColor="text1"/>
+        </w:rPr>
+        <w:t>Blog</w:t>
+      </w:r>
+    </w:p>
+    <w:p>
+      <w:pPr>
+        <w:pStyle w:val="ListParagraph"/>
+        <w:numPr>
+          <w:ilvl w:val="0"/>
+          <w:numId w:val="10"/>
+        </w:numPr>
+      </w:pPr>
+      <w:r>
+        <w:t>Huffington Post</w:t>
+      </w:r>
+    </w:p>
+    <w:p>
+      <w:pPr>
+        <w:pStyle w:val="ListParagraph"/>
+        <w:numPr>
+          <w:ilvl w:val="0"/>
+          <w:numId w:val="10"/>
+        </w:numPr>
+      </w:pPr>
+      <w:r>
+        <w:t>TMZ</w:t>
+      </w:r>
+    </w:p>
+    <w:p>
+      <w:pPr>
+        <w:pStyle w:val="ListParagraph"/>
+        <w:numPr>
+          <w:ilvl w:val="0"/>
+          <w:numId w:val="10"/>
+        </w:numPr>
+      </w:pPr>
+      <w:r>
+        <w:t>Mashable</w:t>
+      </w:r>
+    </w:p>
+    <w:p>
+      <w:pPr>
+        <w:pStyle w:val="ListParagraph"/>
+        <w:numPr>
+          <w:ilvl w:val="0"/>
+          <w:numId w:val="10"/>
+        </w:numPr>
+      </w:pPr>
+      <w:r>
+        <w:t>Life hacker</w:t>
+      </w:r>
+    </w:p>
+    <w:p>
+      <w:pPr>
+        <w:pStyle w:val="ListParagraph"/>
+        <w:numPr>
+          <w:ilvl w:val="0"/>
+          <w:numId w:val="10"/>
+        </w:numPr>
+      </w:pPr>
+      <w:r>
+        <w:t>The verge</w:t>
+      </w:r>
+    </w:p>
+    <w:p>
+      <w:pPr>
+        <w:pStyle w:val="Heading2"/>
+        <w:rPr>
+          <w:rFonts w:ascii="Times New Roman" w:hAnsi="Times New Roman" w:cs="Times New Roman"/>
+          <w:b/>
+          <w:bCs/>
+          <w:color w:val="000000" w:themeColor="text1"/>
+        </w:rPr>
+      </w:pPr>
+      <w:r>
+        <w:rPr>
+          <w:rFonts w:ascii="Times New Roman" w:hAnsi="Times New Roman" w:cs="Times New Roman"/>
+          <w:b/>
+          <w:bCs/>
+          <w:color w:val="000000" w:themeColor="text1"/>
+        </w:rPr>
+        <w:t xml:space="preserve">3.10 </w:t>
+      </w:r>
+      <w:r>
+        <w:rPr>
+          <w:rFonts w:ascii="Times New Roman" w:hAnsi="Times New Roman" w:cs="Times New Roman"/>
+          <w:b/>
+          <w:bCs/>
+          <w:color w:val="000000" w:themeColor="text1"/>
+        </w:rPr>
+        <w:t>Wiki</w:t>
+      </w:r>
+    </w:p>
+    <w:p>
+      <w:pPr>
+        <w:pStyle w:val="ListParagraph"/>
+        <w:numPr>
+          <w:ilvl w:val="0"/>
+          <w:numId w:val="11"/>
+        </w:numPr>
+      </w:pPr>
+      <w:r>
+        <w:t>Wikipedia</w:t>
+      </w:r>
+    </w:p>
+    <w:p>
+      <w:pPr>
+        <w:pStyle w:val="ListParagraph"/>
+        <w:numPr>
+          <w:ilvl w:val="0"/>
+          <w:numId w:val="11"/>
+        </w:numPr>
+      </w:pPr>
+      <w:r>
+        <w:t>Wiki how</w:t>
+      </w:r>
+    </w:p>
+    <w:p>
+      <w:pPr>
+        <w:pStyle w:val="ListParagraph"/>
+        <w:numPr>
+          <w:ilvl w:val="0"/>
+          <w:numId w:val="11"/>
+        </w:numPr>
+      </w:pPr>
+      <w:r>
+        <w:t>DokuWiki</w:t>
+      </w:r>
+    </w:p>
+    <w:p>
+      <w:pPr>
+        <w:pStyle w:val="ListParagraph"/>
+        <w:numPr>
+          <w:ilvl w:val="0"/>
+          <w:numId w:val="11"/>
+        </w:numPr>
+      </w:pPr>
+      <w:r>
+        <w:t>WikkaWiki</w:t>
+      </w:r>
+    </w:p>
+    <w:p>
+      <w:pPr>
+        <w:pStyle w:val="ListParagraph"/>
+        <w:numPr>
+          <w:ilvl w:val="0"/>
+          <w:numId w:val="11"/>
+        </w:numPr>
+      </w:pPr>
+      <w:r>
+        <w:t>Canvas ColdFusion</w:t>
+      </w:r>
+    </w:p>
+    <w:p>
+      <w:pPr>
+        <w:pStyle w:val="Heading2"/>
+        <w:rPr>
+          <w:rFonts w:ascii="Times New Roman" w:hAnsi="Times New Roman" w:cs="Times New Roman"/>
+          <w:b/>
+          <w:bCs/>
+          <w:color w:val="000000" w:themeColor="text1"/>
+        </w:rPr>
+      </w:pPr>
+      <w:r>
+        <w:rPr>
+          <w:rFonts w:ascii="Times New Roman" w:hAnsi="Times New Roman" w:cs="Times New Roman"/>
+          <w:b/>
+          <w:bCs/>
+          <w:color w:val="000000" w:themeColor="text1"/>
+        </w:rPr>
+        <w:t xml:space="preserve">3.11 </w:t>
+      </w:r>
+      <w:r>
+        <w:rPr>
+          <w:rFonts w:ascii="Times New Roman" w:hAnsi="Times New Roman" w:cs="Times New Roman"/>
+          <w:b/>
+          <w:bCs/>
+          <w:color w:val="000000" w:themeColor="text1"/>
+        </w:rPr>
+        <w:t>Personal</w:t>
+      </w:r>
+    </w:p>
+    <w:p>
+      <w:pPr>
+        <w:pStyle w:val="ListParagraph"/>
+        <w:numPr>
+          <w:ilvl w:val="0"/>
+          <w:numId w:val="12"/>
+        </w:numPr>
+      </w:pPr>
+      <w:r>
+        <w:t>Nia Shanks</w:t>
+      </w:r>
+    </w:p>
+    <w:p>
+      <w:pPr>
+        <w:pStyle w:val="ListParagraph"/>
+        <w:numPr>
+          <w:ilvl w:val="0"/>
+          <w:numId w:val="12"/>
+        </w:numPr>
+      </w:pPr>
+      <w:r>
+        <w:t>Tim Harford</w:t>
+      </w:r>
+    </w:p>
+    <w:p>
+      <w:pPr>
+        <w:pStyle w:val="ListParagraph"/>
+        <w:numPr>
+          <w:ilvl w:val="0"/>
+          <w:numId w:val="12"/>
+        </w:numPr>
+      </w:pPr>
+      <w:r>
+        <w:t>Seth Godin</w:t>
+      </w:r>
+    </w:p>
+    <w:p>
+      <w:pPr>
+        <w:pStyle w:val="ListParagraph"/>
+        <w:numPr>
+          <w:ilvl w:val="0"/>
+          <w:numId w:val="12"/>
+        </w:numPr>
+      </w:pPr>
+      <w:r>
+        <w:t>Ellen Skye Riley</w:t>
+      </w:r>
+    </w:p>
+    <w:p>
+      <w:pPr>
+        <w:pStyle w:val="ListParagraph"/>
+        <w:numPr>
+          <w:ilvl w:val="0"/>
+          <w:numId w:val="12"/>
+        </w:numPr>
+      </w:pPr>
+      <w:r>
+        <w:t>Joshua McCartney</w:t>
+      </w:r>
+    </w:p>
+    <w:p>
+      <w:pPr>
+        <w:pStyle w:val="Heading2"/>
+        <w:ind w:firstLine="0"/>
+        <w:rPr>
+          <w:rFonts w:ascii="Times New Roman" w:hAnsi="Times New Roman" w:cs="Times New Roman"/>
+          <w:b/>
+          <w:bCs/>
+          <w:color w:val="000000" w:themeColor="text1"/>
+        </w:rPr>
+      </w:pPr>
+      <w:r>
+        <w:rPr>
+          <w:rFonts w:ascii="Times New Roman" w:hAnsi="Times New Roman" w:cs="Times New Roman"/>
+          <w:b/>
+          <w:bCs/>
+          <w:color w:val="000000" w:themeColor="text1"/>
+        </w:rPr>
+        <w:lastRenderedPageBreak/>
+        <w:t xml:space="preserve"> </w:t>
+      </w:r>
+      <w:r>
+        <w:rPr>
+          <w:rFonts w:ascii="Times New Roman" w:hAnsi="Times New Roman" w:cs="Times New Roman"/>
+          <w:b/>
+          <w:bCs/>
+          <w:color w:val="000000" w:themeColor="text1"/>
+        </w:rPr>
+        <w:tab/>
+        <w:t xml:space="preserve">3.12 </w:t>
+      </w:r>
+      <w:r>
+        <w:rPr>
+          <w:rFonts w:ascii="Times New Roman" w:hAnsi="Times New Roman" w:cs="Times New Roman"/>
+          <w:b/>
+          <w:bCs/>
+          <w:color w:val="000000" w:themeColor="text1"/>
+        </w:rPr>
+        <w:t>News</w:t>
+      </w:r>
+    </w:p>
+    <w:p>
+      <w:pPr>
+        <w:pStyle w:val="ListParagraph"/>
+        <w:numPr>
+          <w:ilvl w:val="0"/>
+          <w:numId w:val="13"/>
+        </w:numPr>
+      </w:pPr>
+      <w:r>
+        <w:t>BBC</w:t>
+      </w:r>
+    </w:p>
+    <w:p>
+      <w:pPr>
+        <w:pStyle w:val="ListParagraph"/>
+        <w:numPr>
+          <w:ilvl w:val="0"/>
+          <w:numId w:val="13"/>
+        </w:numPr>
+      </w:pPr>
+      <w:r>
+        <w:t>CNN</w:t>
+      </w:r>
+    </w:p>
+    <w:p>
+      <w:pPr>
+        <w:pStyle w:val="ListParagraph"/>
+        <w:numPr>
+          <w:ilvl w:val="0"/>
+          <w:numId w:val="13"/>
+        </w:numPr>
+      </w:pPr>
+      <w:r>
+        <w:t>Fox News</w:t>
+      </w:r>
+    </w:p>
+    <w:p>
+      <w:pPr>
+        <w:pStyle w:val="ListParagraph"/>
+        <w:numPr>
+          <w:ilvl w:val="0"/>
+          <w:numId w:val="13"/>
+        </w:numPr>
+      </w:pPr>
+      <w:r>
+        <w:t>NBC News</w:t>
+      </w:r>
+    </w:p>
+    <w:p>
+      <w:pPr>
+        <w:pStyle w:val="ListParagraph"/>
+        <w:numPr>
+          <w:ilvl w:val="0"/>
+          <w:numId w:val="13"/>
+        </w:numPr>
+      </w:pPr>
+      <w:r>
+        <w:t>Daily Mail</w:t>
+      </w:r>
+    </w:p>
+    <w:p>
+      <w:pPr>
+        <w:pStyle w:val="Heading1"/>
+        <w:numPr>
+          <w:ilvl w:val="0"/>
+          <w:numId w:val="1"/>
+        </w:numPr>
+      </w:pPr>
+      <w:r>
+        <w:t xml:space="preserve">Evaluation for </w:t>
+      </w:r>
+      <w:proofErr w:type="spellStart"/>
+      <w:r>
+        <w:t>webistes</w:t>
+      </w:r>
+      <w:proofErr w:type="spellEnd"/>
+    </w:p>
+    <w:p>
+      <w:pPr>
+        <w:spacing w:before="100" w:beforeAutospacing="1" w:after="100" w:afterAutospacing="1" w:line="240" w:lineRule="auto"/>
+        <w:ind w:firstLine="0"/>
+        <w:rPr>
+          <w:rFonts w:ascii="Times New Roman" w:eastAsia="Times New Roman" w:hAnsi="Times New Roman" w:cs="Times New Roman"/>
+          <w:sz w:val="24"/>
+          <w:szCs w:val="24"/>
+          <w:lang w:val="en-GB" w:eastAsia="en-GB"/>
+        </w:rPr>
+      </w:pPr>
+      <w:r>
+        <w:rPr>
+          <w:rFonts w:ascii="Times New Roman" w:eastAsia="Times New Roman" w:hAnsi="Times New Roman" w:cs="Times New Roman"/>
+          <w:sz w:val="24"/>
+          <w:szCs w:val="24"/>
+          <w:lang w:val="en-GB" w:eastAsia="en-GB"/>
+        </w:rPr>
+        <w:t>1. Accuracy of Web Documents</w:t>
+      </w:r>
+    </w:p>
+    <w:p>
+      <w:pPr>
+        <w:numPr>
+          <w:ilvl w:val="0"/>
+          <w:numId w:val="14"/>
+        </w:numPr>
+        <w:spacing w:before="100" w:beforeAutospacing="1" w:after="100" w:afterAutospacing="1" w:line="240" w:lineRule="auto"/>
+        <w:rPr>
+          <w:rFonts w:ascii="Times New Roman" w:eastAsia="Times New Roman" w:hAnsi="Times New Roman" w:cs="Times New Roman"/>
+          <w:sz w:val="24"/>
+          <w:szCs w:val="24"/>
+          <w:lang w:val="en-GB" w:eastAsia="en-GB"/>
+        </w:rPr>
+      </w:pPr>
+      <w:r>
+        <w:rPr>
+          <w:rFonts w:ascii="Times New Roman" w:eastAsia="Times New Roman" w:hAnsi="Times New Roman" w:cs="Times New Roman"/>
+          <w:sz w:val="24"/>
+          <w:szCs w:val="24"/>
+          <w:lang w:val="en-GB" w:eastAsia="en-GB"/>
+        </w:rPr>
+        <w:t>Who wrote the page and can you contact him or her?</w:t>
+      </w:r>
+    </w:p>
+    <w:p>
+      <w:pPr>
+        <w:numPr>
+          <w:ilvl w:val="0"/>
+          <w:numId w:val="14"/>
+        </w:numPr>
+        <w:spacing w:before="100" w:beforeAutospacing="1" w:after="100" w:afterAutospacing="1" w:line="240" w:lineRule="auto"/>
+        <w:rPr>
+          <w:rFonts w:ascii="Times New Roman" w:eastAsia="Times New Roman" w:hAnsi="Times New Roman" w:cs="Times New Roman"/>
+          <w:sz w:val="24"/>
+          <w:szCs w:val="24"/>
+          <w:lang w:val="en-GB" w:eastAsia="en-GB"/>
+        </w:rPr>
+      </w:pPr>
+      <w:r>
+        <w:rPr>
+          <w:rFonts w:ascii="Times New Roman" w:eastAsia="Times New Roman" w:hAnsi="Times New Roman" w:cs="Times New Roman"/>
+          <w:sz w:val="24"/>
+          <w:szCs w:val="24"/>
+          <w:lang w:val="en-GB" w:eastAsia="en-GB"/>
+        </w:rPr>
+        <w:t>What is the purpose of the document and why was it produced?</w:t>
+      </w:r>
+    </w:p>
+    <w:p>
+      <w:pPr>
+        <w:numPr>
+          <w:ilvl w:val="0"/>
+          <w:numId w:val="14"/>
+        </w:numPr>
+        <w:spacing w:before="100" w:beforeAutospacing="1" w:after="100" w:afterAutospacing="1" w:line="240" w:lineRule="auto"/>
+        <w:rPr>
+          <w:rFonts w:ascii="Times New Roman" w:eastAsia="Times New Roman" w:hAnsi="Times New Roman" w:cs="Times New Roman"/>
+          <w:sz w:val="24"/>
+          <w:szCs w:val="24"/>
+          <w:lang w:val="en-GB" w:eastAsia="en-GB"/>
+        </w:rPr>
+      </w:pPr>
+      <w:r>
+        <w:rPr>
+          <w:rFonts w:ascii="Times New Roman" w:eastAsia="Times New Roman" w:hAnsi="Times New Roman" w:cs="Times New Roman"/>
+          <w:sz w:val="24"/>
+          <w:szCs w:val="24"/>
+          <w:lang w:val="en-GB" w:eastAsia="en-GB"/>
+        </w:rPr>
+        <w:t>Is this person qualified to write this document?</w:t>
+      </w:r>
+    </w:p>
+    <w:p>
+      <w:pPr>
+        <w:spacing w:before="100" w:beforeAutospacing="1" w:after="100" w:afterAutospacing="1" w:line="240" w:lineRule="auto"/>
+        <w:ind w:firstLine="0"/>
+        <w:rPr>
+          <w:rFonts w:ascii="Times New Roman" w:eastAsia="Times New Roman" w:hAnsi="Times New Roman" w:cs="Times New Roman"/>
+          <w:sz w:val="24"/>
+          <w:szCs w:val="24"/>
+          <w:lang w:val="en-GB" w:eastAsia="en-GB"/>
+        </w:rPr>
+      </w:pPr>
+      <w:r>
+        <w:rPr>
+          <w:rFonts w:ascii="Times New Roman" w:eastAsia="Times New Roman" w:hAnsi="Times New Roman" w:cs="Times New Roman"/>
+          <w:sz w:val="24"/>
+          <w:szCs w:val="24"/>
+          <w:lang w:val="en-GB" w:eastAsia="en-GB"/>
+        </w:rPr>
+        <w:t>Authority of Web Documents</w:t>
+      </w:r>
+    </w:p>
+    <w:p>
+      <w:pPr>
+        <w:numPr>
+          <w:ilvl w:val="0"/>
+          <w:numId w:val="15"/>
+        </w:numPr>
+        <w:spacing w:before="100" w:beforeAutospacing="1" w:after="100" w:afterAutospacing="1" w:line="240" w:lineRule="auto"/>
+        <w:rPr>
+          <w:rFonts w:ascii="Times New Roman" w:eastAsia="Times New Roman" w:hAnsi="Times New Roman" w:cs="Times New Roman"/>
+          <w:sz w:val="24"/>
+          <w:szCs w:val="24"/>
+          <w:lang w:val="en-GB" w:eastAsia="en-GB"/>
+        </w:rPr>
+      </w:pPr>
+      <w:r>
+        <w:rPr>
+          <w:rFonts w:ascii="Times New Roman" w:eastAsia="Times New Roman" w:hAnsi="Times New Roman" w:cs="Times New Roman"/>
+          <w:sz w:val="24"/>
+          <w:szCs w:val="24"/>
+          <w:lang w:val="en-GB" w:eastAsia="en-GB"/>
+        </w:rPr>
+        <w:t>Who published the document and is it separate from the "Webmaster?"</w:t>
+      </w:r>
+    </w:p>
+    <w:p>
+      <w:pPr>
+        <w:numPr>
+          <w:ilvl w:val="0"/>
+          <w:numId w:val="15"/>
+        </w:numPr>
+        <w:spacing w:before="100" w:beforeAutospacing="1" w:after="100" w:afterAutospacing="1" w:line="240" w:lineRule="auto"/>
+        <w:rPr>
+          <w:rFonts w:ascii="Times New Roman" w:eastAsia="Times New Roman" w:hAnsi="Times New Roman" w:cs="Times New Roman"/>
+          <w:sz w:val="24"/>
+          <w:szCs w:val="24"/>
+          <w:lang w:val="en-GB" w:eastAsia="en-GB"/>
+        </w:rPr>
+      </w:pPr>
+      <w:r>
+        <w:rPr>
+          <w:rFonts w:ascii="Times New Roman" w:eastAsia="Times New Roman" w:hAnsi="Times New Roman" w:cs="Times New Roman"/>
+          <w:sz w:val="24"/>
+          <w:szCs w:val="24"/>
+          <w:lang w:val="en-GB" w:eastAsia="en-GB"/>
+        </w:rPr>
+        <w:t>Check the domain of the document, what institution publishes this document?</w:t>
+      </w:r>
+    </w:p>
+    <w:p>
+      <w:pPr>
+        <w:numPr>
+          <w:ilvl w:val="0"/>
+          <w:numId w:val="15"/>
+        </w:numPr>
+        <w:spacing w:before="100" w:beforeAutospacing="1" w:after="100" w:afterAutospacing="1" w:line="240" w:lineRule="auto"/>
+        <w:rPr>
+          <w:rFonts w:ascii="Times New Roman" w:eastAsia="Times New Roman" w:hAnsi="Times New Roman" w:cs="Times New Roman"/>
+          <w:sz w:val="24"/>
+          <w:szCs w:val="24"/>
+          <w:lang w:val="en-GB" w:eastAsia="en-GB"/>
+        </w:rPr>
+      </w:pPr>
+      <w:r>
+        <w:rPr>
+          <w:rFonts w:ascii="Times New Roman" w:eastAsia="Times New Roman" w:hAnsi="Times New Roman" w:cs="Times New Roman"/>
+          <w:sz w:val="24"/>
+          <w:szCs w:val="24"/>
+          <w:lang w:val="en-GB" w:eastAsia="en-GB"/>
+        </w:rPr>
+        <w:t>Does the publisher list his or her qualifications?</w:t>
+      </w:r>
+    </w:p>
+    <w:p>
+      <w:pPr>
+        <w:spacing w:before="100" w:beforeAutospacing="1" w:after="100" w:afterAutospacing="1" w:line="240" w:lineRule="auto"/>
+        <w:ind w:firstLine="0"/>
+        <w:rPr>
+          <w:rFonts w:ascii="Times New Roman" w:eastAsia="Times New Roman" w:hAnsi="Times New Roman" w:cs="Times New Roman"/>
+          <w:sz w:val="24"/>
+          <w:szCs w:val="24"/>
+          <w:lang w:val="en-GB" w:eastAsia="en-GB"/>
+        </w:rPr>
+      </w:pPr>
+      <w:r>
+        <w:rPr>
+          <w:rFonts w:ascii="Times New Roman" w:eastAsia="Times New Roman" w:hAnsi="Times New Roman" w:cs="Times New Roman"/>
+          <w:sz w:val="24"/>
+          <w:szCs w:val="24"/>
+          <w:lang w:val="en-GB" w:eastAsia="en-GB"/>
+        </w:rPr>
+        <w:t>Objectivity of Web Documents</w:t>
+      </w:r>
+    </w:p>
+    <w:p>
+      <w:pPr>
+        <w:numPr>
+          <w:ilvl w:val="0"/>
+          <w:numId w:val="16"/>
+        </w:numPr>
+        <w:spacing w:before="100" w:beforeAutospacing="1" w:after="100" w:afterAutospacing="1" w:line="240" w:lineRule="auto"/>
+        <w:rPr>
+          <w:rFonts w:ascii="Times New Roman" w:eastAsia="Times New Roman" w:hAnsi="Times New Roman" w:cs="Times New Roman"/>
+          <w:sz w:val="24"/>
+          <w:szCs w:val="24"/>
+          <w:lang w:val="en-GB" w:eastAsia="en-GB"/>
+        </w:rPr>
+      </w:pPr>
+      <w:r>
+        <w:rPr>
+          <w:rFonts w:ascii="Times New Roman" w:eastAsia="Times New Roman" w:hAnsi="Times New Roman" w:cs="Times New Roman"/>
+          <w:sz w:val="24"/>
+          <w:szCs w:val="24"/>
+          <w:lang w:val="en-GB" w:eastAsia="en-GB"/>
+        </w:rPr>
+        <w:t>What goals/objectives does this page meet?</w:t>
+      </w:r>
+    </w:p>
+    <w:p>
+      <w:pPr>
+        <w:numPr>
+          <w:ilvl w:val="0"/>
+          <w:numId w:val="16"/>
+        </w:numPr>
+        <w:spacing w:before="100" w:beforeAutospacing="1" w:after="100" w:afterAutospacing="1" w:line="240" w:lineRule="auto"/>
+        <w:rPr>
+          <w:rFonts w:ascii="Times New Roman" w:eastAsia="Times New Roman" w:hAnsi="Times New Roman" w:cs="Times New Roman"/>
+          <w:sz w:val="24"/>
+          <w:szCs w:val="24"/>
+          <w:lang w:val="en-GB" w:eastAsia="en-GB"/>
+        </w:rPr>
+      </w:pPr>
+      <w:r>
+        <w:rPr>
+          <w:rFonts w:ascii="Times New Roman" w:eastAsia="Times New Roman" w:hAnsi="Times New Roman" w:cs="Times New Roman"/>
+          <w:sz w:val="24"/>
+          <w:szCs w:val="24"/>
+          <w:lang w:val="en-GB" w:eastAsia="en-GB"/>
+        </w:rPr>
+        <w:t>How detailed is the information?</w:t>
+      </w:r>
+    </w:p>
+    <w:p>
+      <w:pPr>
+        <w:numPr>
+          <w:ilvl w:val="0"/>
+          <w:numId w:val="16"/>
+        </w:numPr>
+        <w:spacing w:before="100" w:beforeAutospacing="1" w:after="100" w:afterAutospacing="1" w:line="240" w:lineRule="auto"/>
+        <w:rPr>
+          <w:rFonts w:ascii="Times New Roman" w:eastAsia="Times New Roman" w:hAnsi="Times New Roman" w:cs="Times New Roman"/>
+          <w:sz w:val="24"/>
+          <w:szCs w:val="24"/>
+          <w:lang w:val="en-GB" w:eastAsia="en-GB"/>
+        </w:rPr>
+      </w:pPr>
+      <w:r>
+        <w:rPr>
+          <w:rFonts w:ascii="Times New Roman" w:eastAsia="Times New Roman" w:hAnsi="Times New Roman" w:cs="Times New Roman"/>
+          <w:sz w:val="24"/>
+          <w:szCs w:val="24"/>
+          <w:lang w:val="en-GB" w:eastAsia="en-GB"/>
+        </w:rPr>
+        <w:t>What opinions (if any) are expressed by the author?</w:t>
+      </w:r>
+    </w:p>
+    <w:p>
+      <w:pPr>
+        <w:spacing w:before="100" w:beforeAutospacing="1" w:after="100" w:afterAutospacing="1" w:line="240" w:lineRule="auto"/>
+        <w:ind w:firstLine="0"/>
+        <w:rPr>
+          <w:rFonts w:ascii="Times New Roman" w:eastAsia="Times New Roman" w:hAnsi="Times New Roman" w:cs="Times New Roman"/>
+          <w:sz w:val="24"/>
+          <w:szCs w:val="24"/>
+          <w:lang w:val="en-GB" w:eastAsia="en-GB"/>
+        </w:rPr>
+      </w:pPr>
+      <w:r>
+        <w:rPr>
+          <w:rFonts w:ascii="Times New Roman" w:eastAsia="Times New Roman" w:hAnsi="Times New Roman" w:cs="Times New Roman"/>
+          <w:sz w:val="24"/>
+          <w:szCs w:val="24"/>
+          <w:lang w:val="en-GB" w:eastAsia="en-GB"/>
+        </w:rPr>
+        <w:t>Currency of Web Documents</w:t>
+      </w:r>
+    </w:p>
+    <w:p>
+      <w:pPr>
+        <w:numPr>
+          <w:ilvl w:val="0"/>
+          <w:numId w:val="17"/>
+        </w:numPr>
+        <w:spacing w:before="100" w:beforeAutospacing="1" w:after="100" w:afterAutospacing="1" w:line="240" w:lineRule="auto"/>
+        <w:rPr>
+          <w:rFonts w:ascii="Times New Roman" w:eastAsia="Times New Roman" w:hAnsi="Times New Roman" w:cs="Times New Roman"/>
+          <w:sz w:val="24"/>
+          <w:szCs w:val="24"/>
+          <w:lang w:val="en-GB" w:eastAsia="en-GB"/>
+        </w:rPr>
+      </w:pPr>
+      <w:r>
+        <w:rPr>
+          <w:rFonts w:ascii="Times New Roman" w:eastAsia="Times New Roman" w:hAnsi="Times New Roman" w:cs="Times New Roman"/>
+          <w:sz w:val="24"/>
+          <w:szCs w:val="24"/>
+          <w:lang w:val="en-GB" w:eastAsia="en-GB"/>
+        </w:rPr>
+        <w:t>When was it produced?</w:t>
+      </w:r>
+    </w:p>
+    <w:p>
+      <w:pPr>
+        <w:numPr>
+          <w:ilvl w:val="0"/>
+          <w:numId w:val="17"/>
+        </w:numPr>
+        <w:spacing w:before="100" w:beforeAutospacing="1" w:after="100" w:afterAutospacing="1" w:line="240" w:lineRule="auto"/>
+        <w:rPr>
+          <w:rFonts w:ascii="Times New Roman" w:eastAsia="Times New Roman" w:hAnsi="Times New Roman" w:cs="Times New Roman"/>
+          <w:sz w:val="24"/>
+          <w:szCs w:val="24"/>
+          <w:lang w:val="en-GB" w:eastAsia="en-GB"/>
+        </w:rPr>
+      </w:pPr>
+      <w:r>
+        <w:rPr>
+          <w:rFonts w:ascii="Times New Roman" w:eastAsia="Times New Roman" w:hAnsi="Times New Roman" w:cs="Times New Roman"/>
+          <w:sz w:val="24"/>
+          <w:szCs w:val="24"/>
+          <w:lang w:val="en-GB" w:eastAsia="en-GB"/>
+        </w:rPr>
+        <w:t>When was it updated'</w:t>
+      </w:r>
+    </w:p>
+    <w:p>
+      <w:pPr>
+        <w:numPr>
+          <w:ilvl w:val="0"/>
+          <w:numId w:val="17"/>
+        </w:numPr>
+        <w:spacing w:before="100" w:beforeAutospacing="1" w:after="100" w:afterAutospacing="1" w:line="240" w:lineRule="auto"/>
+        <w:rPr>
+          <w:rFonts w:ascii="Times New Roman" w:eastAsia="Times New Roman" w:hAnsi="Times New Roman" w:cs="Times New Roman"/>
+          <w:sz w:val="24"/>
+          <w:szCs w:val="24"/>
+          <w:lang w:val="en-GB" w:eastAsia="en-GB"/>
+        </w:rPr>
+      </w:pPr>
+      <w:r>
+        <w:rPr>
+          <w:rFonts w:ascii="Times New Roman" w:eastAsia="Times New Roman" w:hAnsi="Times New Roman" w:cs="Times New Roman"/>
+          <w:sz w:val="24"/>
+          <w:szCs w:val="24"/>
+          <w:lang w:val="en-GB" w:eastAsia="en-GB"/>
+        </w:rPr>
+        <w:t>How up-to-date are the links (if any)?</w:t>
+      </w:r>
+    </w:p>
+    <w:p>
+      <w:pPr>
+        <w:spacing w:before="100" w:beforeAutospacing="1" w:after="100" w:afterAutospacing="1" w:line="240" w:lineRule="auto"/>
+        <w:ind w:firstLine="0"/>
+        <w:rPr>
+          <w:rFonts w:ascii="Times New Roman" w:eastAsia="Times New Roman" w:hAnsi="Times New Roman" w:cs="Times New Roman"/>
+          <w:sz w:val="24"/>
+          <w:szCs w:val="24"/>
+          <w:lang w:val="en-GB" w:eastAsia="en-GB"/>
+        </w:rPr>
+      </w:pPr>
+      <w:r>
+        <w:rPr>
+          <w:rFonts w:ascii="Times New Roman" w:eastAsia="Times New Roman" w:hAnsi="Times New Roman" w:cs="Times New Roman"/>
+          <w:sz w:val="24"/>
+          <w:szCs w:val="24"/>
+          <w:lang w:val="en-GB" w:eastAsia="en-GB"/>
+        </w:rPr>
+        <w:t>5. Coverage of the Web Documents</w:t>
+      </w:r>
+    </w:p>
+    <w:p>
+      <w:pPr>
+        <w:numPr>
+          <w:ilvl w:val="0"/>
+          <w:numId w:val="18"/>
+        </w:numPr>
+        <w:spacing w:before="100" w:beforeAutospacing="1" w:after="100" w:afterAutospacing="1" w:line="240" w:lineRule="auto"/>
+        <w:rPr>
+          <w:rFonts w:ascii="Times New Roman" w:eastAsia="Times New Roman" w:hAnsi="Times New Roman" w:cs="Times New Roman"/>
+          <w:sz w:val="24"/>
+          <w:szCs w:val="24"/>
+          <w:lang w:val="en-GB" w:eastAsia="en-GB"/>
+        </w:rPr>
+      </w:pPr>
+      <w:r>
+        <w:rPr>
+          <w:rFonts w:ascii="Times New Roman" w:eastAsia="Times New Roman" w:hAnsi="Times New Roman" w:cs="Times New Roman"/>
+          <w:sz w:val="24"/>
+          <w:szCs w:val="24"/>
+          <w:lang w:val="en-GB" w:eastAsia="en-GB"/>
+        </w:rPr>
+        <w:t>Are the links (if any) evaluated and do they complement the documents' theme?</w:t>
+      </w:r>
+    </w:p>
+    <w:p>
+      <w:pPr>
+        <w:numPr>
+          <w:ilvl w:val="0"/>
+          <w:numId w:val="18"/>
+        </w:numPr>
+        <w:spacing w:before="100" w:beforeAutospacing="1" w:after="100" w:afterAutospacing="1" w:line="240" w:lineRule="auto"/>
+        <w:rPr>
+          <w:rFonts w:ascii="Times New Roman" w:eastAsia="Times New Roman" w:hAnsi="Times New Roman" w:cs="Times New Roman"/>
+          <w:sz w:val="24"/>
+          <w:szCs w:val="24"/>
+          <w:lang w:val="en-GB" w:eastAsia="en-GB"/>
+        </w:rPr>
+      </w:pPr>
+      <w:r>
+        <w:rPr>
+          <w:rFonts w:ascii="Times New Roman" w:eastAsia="Times New Roman" w:hAnsi="Times New Roman" w:cs="Times New Roman"/>
+          <w:sz w:val="24"/>
+          <w:szCs w:val="24"/>
+          <w:lang w:val="en-GB" w:eastAsia="en-GB"/>
+        </w:rPr>
+        <w:t>Is it all images or a balance of text and images?</w:t>
+      </w:r>
+    </w:p>
+    <w:p>
+      <w:pPr>
+        <w:numPr>
+          <w:ilvl w:val="0"/>
+          <w:numId w:val="18"/>
+        </w:numPr>
+        <w:spacing w:before="100" w:beforeAutospacing="1" w:after="100" w:afterAutospacing="1" w:line="240" w:lineRule="auto"/>
+        <w:rPr>
+          <w:rFonts w:ascii="Times New Roman" w:eastAsia="Times New Roman" w:hAnsi="Times New Roman" w:cs="Times New Roman"/>
+          <w:sz w:val="24"/>
+          <w:szCs w:val="24"/>
+          <w:lang w:val="en-GB" w:eastAsia="en-GB"/>
+        </w:rPr>
+      </w:pPr>
+      <w:r>
+        <w:rPr>
+          <w:rFonts w:ascii="Times New Roman" w:eastAsia="Times New Roman" w:hAnsi="Times New Roman" w:cs="Times New Roman"/>
+          <w:sz w:val="24"/>
+          <w:szCs w:val="24"/>
+          <w:lang w:val="en-GB" w:eastAsia="en-GB"/>
+        </w:rPr>
+        <w:t>Is the information presented cited correctly?</w:t>
+      </w:r>
+    </w:p>
+    <w:p>
+      <w:pPr>
+        <w:ind w:firstLine="0"/>
+        <w:jc w:val="both"/>
+        <w:rPr>
+          <w:rFonts w:ascii="Times New Roman" w:hAnsi="Times New Roman" w:cs="Times New Roman"/>
+          <w:color w:val="000000" w:themeColor="text1"/>
+        </w:rPr>
+      </w:pPr>
       <w:bookmarkStart w:id="0" w:name="_GoBack"/>
       <w:bookmarkEnd w:id="0"/>
     </w:p>
+    <w:p/>
     <w:sectPr>
       <w:pgSz w:w="11906" w:h="16838"/>
       <w:pgMar w:top="1440" w:right="1440" w:bottom="1440" w:left="1440" w:header="708" w:footer="708" w:gutter="0"/>
@@ -1212,6 +3085,155 @@
 <file path=word/numbering.xml><?xml version="1.0" encoding="utf-8"?>
 <w:numbering xmlns:wpc="http://schemas.microsoft.com/office/word/2010/wordprocessingCanvas" xmlns:cx="http://schemas.microsoft.com/office/drawing/2014/chartex" xmlns:cx1="http://schemas.microsoft.com/office/drawing/2015/9/8/chartex" xmlns:cx2="http://schemas.microsoft.com/office/drawing/2015/10/21/chartex" xmlns:cx3="http://schemas.microsoft.com/office/drawing/2016/5/9/chartex" xmlns:cx4="http://schemas.microsoft.com/office/drawing/2016/5/10/chartex" xmlns:cx5="http://schemas.microsoft.com/office/drawing/2016/5/11/chartex" xmlns:cx6="http://schemas.microsoft.com/office/drawing/2016/5/12/chartex" xmlns:cx7="http://schemas.microsoft.com/office/drawing/2016/5/13/chartex" xmlns:cx8="http://schemas.microsoft.com/office/drawing/2016/5/14/chartex" xmlns:mc="http://schemas.openxmlformats.org/markup-compatibility/2006" xmlns:aink="http://schemas.microsoft.com/office/drawing/2016/ink" xmlns:am3d="http://schemas.microsoft.com/office/drawing/2017/model3d" xmlns:o="urn:schemas-microsoft-com:office:office" xmlns:r="http://schemas.openxmlformats.org/officeDocument/2006/relationships" xmlns:m="http://schemas.openxmlformats.org/officeDocument/2006/math" xmlns:v="urn:schemas-microsoft-com:vml" xmlns:wp14="http://schemas.microsoft.com/office/word/2010/wordprocessingDrawing" xmlns:wp="http://schemas.openxmlformats.org/drawingml/2006/wordprocessingDrawing" xmlns:w10="urn:schemas-microsoft-com:office:word" xmlns:w="http://schemas.openxmlformats.org/wordprocessingml/2006/main" xmlns:w14="http://schemas.microsoft.com/office/word/2010/wordml" xmlns:w15="http://schemas.microsoft.com/office/word/2012/wordml" xmlns:w16cid="http://schemas.microsoft.com/office/word/2016/wordml/cid" xmlns:w16se="http://schemas.microsoft.com/office/word/2015/wordml/symex" xmlns:wpg="http://schemas.microsoft.com/office/word/2010/wordprocessingGroup" xmlns:wpi="http://schemas.microsoft.com/office/word/2010/wordprocessingInk" xmlns:wne="http://schemas.microsoft.com/office/word/2006/wordml" xmlns:wps="http://schemas.microsoft.com/office/word/2010/wordprocessingShape" mc:Ignorable="w14 w15 w16se w16cid wp14">
   <w:abstractNum w:abstractNumId="0" w15:restartNumberingAfterBreak="0">
+    <w:nsid w:val="0A7D1BAF"/>
+    <w:multiLevelType w:val="multilevel"/>
+    <w:tmpl w:val="85C07F42"/>
+    <w:lvl w:ilvl="0">
+      <w:start w:val="1"/>
+      <w:numFmt w:val="bullet"/>
+      <w:lvlText w:val=""/>
+      <w:lvlJc w:val="left"/>
+      <w:pPr>
+        <w:tabs>
+          <w:tab w:val="num" w:pos="720"/>
+        </w:tabs>
+        <w:ind w:left="720" w:hanging="360"/>
+      </w:pPr>
+      <w:rPr>
+        <w:rFonts w:ascii="Symbol" w:hAnsi="Symbol" w:hint="default"/>
+        <w:sz w:val="20"/>
+      </w:rPr>
+    </w:lvl>
+    <w:lvl w:ilvl="1" w:tentative="1">
+      <w:start w:val="1"/>
+      <w:numFmt w:val="bullet"/>
+      <w:lvlText w:val="o"/>
+      <w:lvlJc w:val="left"/>
+      <w:pPr>
+        <w:tabs>
+          <w:tab w:val="num" w:pos="1440"/>
+        </w:tabs>
+        <w:ind w:left="1440" w:hanging="360"/>
+      </w:pPr>
+      <w:rPr>
+        <w:rFonts w:ascii="Courier New" w:hAnsi="Courier New" w:hint="default"/>
+        <w:sz w:val="20"/>
+      </w:rPr>
+    </w:lvl>
+    <w:lvl w:ilvl="2" w:tentative="1">
+      <w:start w:val="1"/>
+      <w:numFmt w:val="bullet"/>
+      <w:lvlText w:val=""/>
+      <w:lvlJc w:val="left"/>
+      <w:pPr>
+        <w:tabs>
+          <w:tab w:val="num" w:pos="2160"/>
+        </w:tabs>
+        <w:ind w:left="2160" w:hanging="360"/>
+      </w:pPr>
+      <w:rPr>
+        <w:rFonts w:ascii="Wingdings" w:hAnsi="Wingdings" w:hint="default"/>
+        <w:sz w:val="20"/>
+      </w:rPr>
+    </w:lvl>
+    <w:lvl w:ilvl="3" w:tentative="1">
+      <w:start w:val="1"/>
+      <w:numFmt w:val="bullet"/>
+      <w:lvlText w:val=""/>
+      <w:lvlJc w:val="left"/>
+      <w:pPr>
+        <w:tabs>
+          <w:tab w:val="num" w:pos="2880"/>
+        </w:tabs>
+        <w:ind w:left="2880" w:hanging="360"/>
+      </w:pPr>
+      <w:rPr>
+        <w:rFonts w:ascii="Wingdings" w:hAnsi="Wingdings" w:hint="default"/>
+        <w:sz w:val="20"/>
+      </w:rPr>
+    </w:lvl>
+    <w:lvl w:ilvl="4" w:tentative="1">
+      <w:start w:val="1"/>
+      <w:numFmt w:val="bullet"/>
+      <w:lvlText w:val=""/>
+      <w:lvlJc w:val="left"/>
+      <w:pPr>
+        <w:tabs>
+          <w:tab w:val="num" w:pos="3600"/>
+        </w:tabs>
+        <w:ind w:left="3600" w:hanging="360"/>
+      </w:pPr>
+      <w:rPr>
+        <w:rFonts w:ascii="Wingdings" w:hAnsi="Wingdings" w:hint="default"/>
+        <w:sz w:val="20"/>
+      </w:rPr>
+    </w:lvl>
+    <w:lvl w:ilvl="5" w:tentative="1">
+      <w:start w:val="1"/>
+      <w:numFmt w:val="bullet"/>
+      <w:lvlText w:val=""/>
+      <w:lvlJc w:val="left"/>
+      <w:pPr>
+        <w:tabs>
+          <w:tab w:val="num" w:pos="4320"/>
+        </w:tabs>
+        <w:ind w:left="4320" w:hanging="360"/>
+      </w:pPr>
+      <w:rPr>
+        <w:rFonts w:ascii="Wingdings" w:hAnsi="Wingdings" w:hint="default"/>
+        <w:sz w:val="20"/>
+      </w:rPr>
+    </w:lvl>
+    <w:lvl w:ilvl="6" w:tentative="1">
+      <w:start w:val="1"/>
+      <w:numFmt w:val="bullet"/>
+      <w:lvlText w:val=""/>
+      <w:lvlJc w:val="left"/>
+      <w:pPr>
+        <w:tabs>
+          <w:tab w:val="num" w:pos="5040"/>
+        </w:tabs>
+        <w:ind w:left="5040" w:hanging="360"/>
+      </w:pPr>
+      <w:rPr>
+        <w:rFonts w:ascii="Wingdings" w:hAnsi="Wingdings" w:hint="default"/>
+        <w:sz w:val="20"/>
+      </w:rPr>
+    </w:lvl>
+    <w:lvl w:ilvl="7" w:tentative="1">
+      <w:start w:val="1"/>
+      <w:numFmt w:val="bullet"/>
+      <w:lvlText w:val=""/>
+      <w:lvlJc w:val="left"/>
+      <w:pPr>
+        <w:tabs>
+          <w:tab w:val="num" w:pos="5760"/>
+        </w:tabs>
+        <w:ind w:left="5760" w:hanging="360"/>
+      </w:pPr>
+      <w:rPr>
+        <w:rFonts w:ascii="Wingdings" w:hAnsi="Wingdings" w:hint="default"/>
+        <w:sz w:val="20"/>
+      </w:rPr>
+    </w:lvl>
+    <w:lvl w:ilvl="8" w:tentative="1">
+      <w:start w:val="1"/>
+      <w:numFmt w:val="bullet"/>
+      <w:lvlText w:val=""/>
+      <w:lvlJc w:val="left"/>
+      <w:pPr>
+        <w:tabs>
+          <w:tab w:val="num" w:pos="6480"/>
+        </w:tabs>
+        <w:ind w:left="6480" w:hanging="360"/>
+      </w:pPr>
+      <w:rPr>
+        <w:rFonts w:ascii="Wingdings" w:hAnsi="Wingdings" w:hint="default"/>
+        <w:sz w:val="20"/>
+      </w:rPr>
+    </w:lvl>
+  </w:abstractNum>
+  <w:abstractNum w:abstractNumId="1" w15:restartNumberingAfterBreak="0">
     <w:nsid w:val="0FF72A23"/>
     <w:multiLevelType w:val="hybridMultilevel"/>
     <w:tmpl w:val="247047BE"/>
@@ -1301,8 +3323,2011 @@
       </w:pPr>
     </w:lvl>
   </w:abstractNum>
+  <w:abstractNum w:abstractNumId="2" w15:restartNumberingAfterBreak="0">
+    <w:nsid w:val="23D30CA7"/>
+    <w:multiLevelType w:val="hybridMultilevel"/>
+    <w:tmpl w:val="3E84B2A6"/>
+    <w:lvl w:ilvl="0" w:tplc="08090001">
+      <w:start w:val="1"/>
+      <w:numFmt w:val="bullet"/>
+      <w:lvlText w:val=""/>
+      <w:lvlJc w:val="left"/>
+      <w:pPr>
+        <w:ind w:left="1440" w:hanging="360"/>
+      </w:pPr>
+      <w:rPr>
+        <w:rFonts w:ascii="Symbol" w:hAnsi="Symbol" w:hint="default"/>
+      </w:rPr>
+    </w:lvl>
+    <w:lvl w:ilvl="1" w:tplc="08090003" w:tentative="1">
+      <w:start w:val="1"/>
+      <w:numFmt w:val="bullet"/>
+      <w:lvlText w:val="o"/>
+      <w:lvlJc w:val="left"/>
+      <w:pPr>
+        <w:ind w:left="2160" w:hanging="360"/>
+      </w:pPr>
+      <w:rPr>
+        <w:rFonts w:ascii="Courier New" w:hAnsi="Courier New" w:cs="Courier New" w:hint="default"/>
+      </w:rPr>
+    </w:lvl>
+    <w:lvl w:ilvl="2" w:tplc="08090005" w:tentative="1">
+      <w:start w:val="1"/>
+      <w:numFmt w:val="bullet"/>
+      <w:lvlText w:val=""/>
+      <w:lvlJc w:val="left"/>
+      <w:pPr>
+        <w:ind w:left="2880" w:hanging="360"/>
+      </w:pPr>
+      <w:rPr>
+        <w:rFonts w:ascii="Wingdings" w:hAnsi="Wingdings" w:hint="default"/>
+      </w:rPr>
+    </w:lvl>
+    <w:lvl w:ilvl="3" w:tplc="08090001" w:tentative="1">
+      <w:start w:val="1"/>
+      <w:numFmt w:val="bullet"/>
+      <w:lvlText w:val=""/>
+      <w:lvlJc w:val="left"/>
+      <w:pPr>
+        <w:ind w:left="3600" w:hanging="360"/>
+      </w:pPr>
+      <w:rPr>
+        <w:rFonts w:ascii="Symbol" w:hAnsi="Symbol" w:hint="default"/>
+      </w:rPr>
+    </w:lvl>
+    <w:lvl w:ilvl="4" w:tplc="08090003" w:tentative="1">
+      <w:start w:val="1"/>
+      <w:numFmt w:val="bullet"/>
+      <w:lvlText w:val="o"/>
+      <w:lvlJc w:val="left"/>
+      <w:pPr>
+        <w:ind w:left="4320" w:hanging="360"/>
+      </w:pPr>
+      <w:rPr>
+        <w:rFonts w:ascii="Courier New" w:hAnsi="Courier New" w:cs="Courier New" w:hint="default"/>
+      </w:rPr>
+    </w:lvl>
+    <w:lvl w:ilvl="5" w:tplc="08090005" w:tentative="1">
+      <w:start w:val="1"/>
+      <w:numFmt w:val="bullet"/>
+      <w:lvlText w:val=""/>
+      <w:lvlJc w:val="left"/>
+      <w:pPr>
+        <w:ind w:left="5040" w:hanging="360"/>
+      </w:pPr>
+      <w:rPr>
+        <w:rFonts w:ascii="Wingdings" w:hAnsi="Wingdings" w:hint="default"/>
+      </w:rPr>
+    </w:lvl>
+    <w:lvl w:ilvl="6" w:tplc="08090001" w:tentative="1">
+      <w:start w:val="1"/>
+      <w:numFmt w:val="bullet"/>
+      <w:lvlText w:val=""/>
+      <w:lvlJc w:val="left"/>
+      <w:pPr>
+        <w:ind w:left="5760" w:hanging="360"/>
+      </w:pPr>
+      <w:rPr>
+        <w:rFonts w:ascii="Symbol" w:hAnsi="Symbol" w:hint="default"/>
+      </w:rPr>
+    </w:lvl>
+    <w:lvl w:ilvl="7" w:tplc="08090003" w:tentative="1">
+      <w:start w:val="1"/>
+      <w:numFmt w:val="bullet"/>
+      <w:lvlText w:val="o"/>
+      <w:lvlJc w:val="left"/>
+      <w:pPr>
+        <w:ind w:left="6480" w:hanging="360"/>
+      </w:pPr>
+      <w:rPr>
+        <w:rFonts w:ascii="Courier New" w:hAnsi="Courier New" w:cs="Courier New" w:hint="default"/>
+      </w:rPr>
+    </w:lvl>
+    <w:lvl w:ilvl="8" w:tplc="08090005" w:tentative="1">
+      <w:start w:val="1"/>
+      <w:numFmt w:val="bullet"/>
+      <w:lvlText w:val=""/>
+      <w:lvlJc w:val="left"/>
+      <w:pPr>
+        <w:ind w:left="7200" w:hanging="360"/>
+      </w:pPr>
+      <w:rPr>
+        <w:rFonts w:ascii="Wingdings" w:hAnsi="Wingdings" w:hint="default"/>
+      </w:rPr>
+    </w:lvl>
+  </w:abstractNum>
+  <w:abstractNum w:abstractNumId="3" w15:restartNumberingAfterBreak="0">
+    <w:nsid w:val="2BB733FF"/>
+    <w:multiLevelType w:val="multilevel"/>
+    <w:tmpl w:val="128CEE6E"/>
+    <w:lvl w:ilvl="0">
+      <w:start w:val="1"/>
+      <w:numFmt w:val="bullet"/>
+      <w:lvlText w:val=""/>
+      <w:lvlJc w:val="left"/>
+      <w:pPr>
+        <w:tabs>
+          <w:tab w:val="num" w:pos="720"/>
+        </w:tabs>
+        <w:ind w:left="720" w:hanging="360"/>
+      </w:pPr>
+      <w:rPr>
+        <w:rFonts w:ascii="Symbol" w:hAnsi="Symbol" w:hint="default"/>
+        <w:sz w:val="20"/>
+      </w:rPr>
+    </w:lvl>
+    <w:lvl w:ilvl="1" w:tentative="1">
+      <w:start w:val="1"/>
+      <w:numFmt w:val="bullet"/>
+      <w:lvlText w:val="o"/>
+      <w:lvlJc w:val="left"/>
+      <w:pPr>
+        <w:tabs>
+          <w:tab w:val="num" w:pos="1440"/>
+        </w:tabs>
+        <w:ind w:left="1440" w:hanging="360"/>
+      </w:pPr>
+      <w:rPr>
+        <w:rFonts w:ascii="Courier New" w:hAnsi="Courier New" w:hint="default"/>
+        <w:sz w:val="20"/>
+      </w:rPr>
+    </w:lvl>
+    <w:lvl w:ilvl="2" w:tentative="1">
+      <w:start w:val="1"/>
+      <w:numFmt w:val="bullet"/>
+      <w:lvlText w:val=""/>
+      <w:lvlJc w:val="left"/>
+      <w:pPr>
+        <w:tabs>
+          <w:tab w:val="num" w:pos="2160"/>
+        </w:tabs>
+        <w:ind w:left="2160" w:hanging="360"/>
+      </w:pPr>
+      <w:rPr>
+        <w:rFonts w:ascii="Wingdings" w:hAnsi="Wingdings" w:hint="default"/>
+        <w:sz w:val="20"/>
+      </w:rPr>
+    </w:lvl>
+    <w:lvl w:ilvl="3" w:tentative="1">
+      <w:start w:val="1"/>
+      <w:numFmt w:val="bullet"/>
+      <w:lvlText w:val=""/>
+      <w:lvlJc w:val="left"/>
+      <w:pPr>
+        <w:tabs>
+          <w:tab w:val="num" w:pos="2880"/>
+        </w:tabs>
+        <w:ind w:left="2880" w:hanging="360"/>
+      </w:pPr>
+      <w:rPr>
+        <w:rFonts w:ascii="Wingdings" w:hAnsi="Wingdings" w:hint="default"/>
+        <w:sz w:val="20"/>
+      </w:rPr>
+    </w:lvl>
+    <w:lvl w:ilvl="4" w:tentative="1">
+      <w:start w:val="1"/>
+      <w:numFmt w:val="bullet"/>
+      <w:lvlText w:val=""/>
+      <w:lvlJc w:val="left"/>
+      <w:pPr>
+        <w:tabs>
+          <w:tab w:val="num" w:pos="3600"/>
+        </w:tabs>
+        <w:ind w:left="3600" w:hanging="360"/>
+      </w:pPr>
+      <w:rPr>
+        <w:rFonts w:ascii="Wingdings" w:hAnsi="Wingdings" w:hint="default"/>
+        <w:sz w:val="20"/>
+      </w:rPr>
+    </w:lvl>
+    <w:lvl w:ilvl="5" w:tentative="1">
+      <w:start w:val="1"/>
+      <w:numFmt w:val="bullet"/>
+      <w:lvlText w:val=""/>
+      <w:lvlJc w:val="left"/>
+      <w:pPr>
+        <w:tabs>
+          <w:tab w:val="num" w:pos="4320"/>
+        </w:tabs>
+        <w:ind w:left="4320" w:hanging="360"/>
+      </w:pPr>
+      <w:rPr>
+        <w:rFonts w:ascii="Wingdings" w:hAnsi="Wingdings" w:hint="default"/>
+        <w:sz w:val="20"/>
+      </w:rPr>
+    </w:lvl>
+    <w:lvl w:ilvl="6" w:tentative="1">
+      <w:start w:val="1"/>
+      <w:numFmt w:val="bullet"/>
+      <w:lvlText w:val=""/>
+      <w:lvlJc w:val="left"/>
+      <w:pPr>
+        <w:tabs>
+          <w:tab w:val="num" w:pos="5040"/>
+        </w:tabs>
+        <w:ind w:left="5040" w:hanging="360"/>
+      </w:pPr>
+      <w:rPr>
+        <w:rFonts w:ascii="Wingdings" w:hAnsi="Wingdings" w:hint="default"/>
+        <w:sz w:val="20"/>
+      </w:rPr>
+    </w:lvl>
+    <w:lvl w:ilvl="7" w:tentative="1">
+      <w:start w:val="1"/>
+      <w:numFmt w:val="bullet"/>
+      <w:lvlText w:val=""/>
+      <w:lvlJc w:val="left"/>
+      <w:pPr>
+        <w:tabs>
+          <w:tab w:val="num" w:pos="5760"/>
+        </w:tabs>
+        <w:ind w:left="5760" w:hanging="360"/>
+      </w:pPr>
+      <w:rPr>
+        <w:rFonts w:ascii="Wingdings" w:hAnsi="Wingdings" w:hint="default"/>
+        <w:sz w:val="20"/>
+      </w:rPr>
+    </w:lvl>
+    <w:lvl w:ilvl="8" w:tentative="1">
+      <w:start w:val="1"/>
+      <w:numFmt w:val="bullet"/>
+      <w:lvlText w:val=""/>
+      <w:lvlJc w:val="left"/>
+      <w:pPr>
+        <w:tabs>
+          <w:tab w:val="num" w:pos="6480"/>
+        </w:tabs>
+        <w:ind w:left="6480" w:hanging="360"/>
+      </w:pPr>
+      <w:rPr>
+        <w:rFonts w:ascii="Wingdings" w:hAnsi="Wingdings" w:hint="default"/>
+        <w:sz w:val="20"/>
+      </w:rPr>
+    </w:lvl>
+  </w:abstractNum>
+  <w:abstractNum w:abstractNumId="4" w15:restartNumberingAfterBreak="0">
+    <w:nsid w:val="2CB43FCC"/>
+    <w:multiLevelType w:val="hybridMultilevel"/>
+    <w:tmpl w:val="5002B356"/>
+    <w:lvl w:ilvl="0" w:tplc="08090001">
+      <w:start w:val="1"/>
+      <w:numFmt w:val="bullet"/>
+      <w:lvlText w:val=""/>
+      <w:lvlJc w:val="left"/>
+      <w:pPr>
+        <w:ind w:left="1440" w:hanging="360"/>
+      </w:pPr>
+      <w:rPr>
+        <w:rFonts w:ascii="Symbol" w:hAnsi="Symbol" w:hint="default"/>
+      </w:rPr>
+    </w:lvl>
+    <w:lvl w:ilvl="1" w:tplc="08090003" w:tentative="1">
+      <w:start w:val="1"/>
+      <w:numFmt w:val="bullet"/>
+      <w:lvlText w:val="o"/>
+      <w:lvlJc w:val="left"/>
+      <w:pPr>
+        <w:ind w:left="2160" w:hanging="360"/>
+      </w:pPr>
+      <w:rPr>
+        <w:rFonts w:ascii="Courier New" w:hAnsi="Courier New" w:cs="Courier New" w:hint="default"/>
+      </w:rPr>
+    </w:lvl>
+    <w:lvl w:ilvl="2" w:tplc="08090005" w:tentative="1">
+      <w:start w:val="1"/>
+      <w:numFmt w:val="bullet"/>
+      <w:lvlText w:val=""/>
+      <w:lvlJc w:val="left"/>
+      <w:pPr>
+        <w:ind w:left="2880" w:hanging="360"/>
+      </w:pPr>
+      <w:rPr>
+        <w:rFonts w:ascii="Wingdings" w:hAnsi="Wingdings" w:hint="default"/>
+      </w:rPr>
+    </w:lvl>
+    <w:lvl w:ilvl="3" w:tplc="08090001" w:tentative="1">
+      <w:start w:val="1"/>
+      <w:numFmt w:val="bullet"/>
+      <w:lvlText w:val=""/>
+      <w:lvlJc w:val="left"/>
+      <w:pPr>
+        <w:ind w:left="3600" w:hanging="360"/>
+      </w:pPr>
+      <w:rPr>
+        <w:rFonts w:ascii="Symbol" w:hAnsi="Symbol" w:hint="default"/>
+      </w:rPr>
+    </w:lvl>
+    <w:lvl w:ilvl="4" w:tplc="08090003" w:tentative="1">
+      <w:start w:val="1"/>
+      <w:numFmt w:val="bullet"/>
+      <w:lvlText w:val="o"/>
+      <w:lvlJc w:val="left"/>
+      <w:pPr>
+        <w:ind w:left="4320" w:hanging="360"/>
+      </w:pPr>
+      <w:rPr>
+        <w:rFonts w:ascii="Courier New" w:hAnsi="Courier New" w:cs="Courier New" w:hint="default"/>
+      </w:rPr>
+    </w:lvl>
+    <w:lvl w:ilvl="5" w:tplc="08090005" w:tentative="1">
+      <w:start w:val="1"/>
+      <w:numFmt w:val="bullet"/>
+      <w:lvlText w:val=""/>
+      <w:lvlJc w:val="left"/>
+      <w:pPr>
+        <w:ind w:left="5040" w:hanging="360"/>
+      </w:pPr>
+      <w:rPr>
+        <w:rFonts w:ascii="Wingdings" w:hAnsi="Wingdings" w:hint="default"/>
+      </w:rPr>
+    </w:lvl>
+    <w:lvl w:ilvl="6" w:tplc="08090001" w:tentative="1">
+      <w:start w:val="1"/>
+      <w:numFmt w:val="bullet"/>
+      <w:lvlText w:val=""/>
+      <w:lvlJc w:val="left"/>
+      <w:pPr>
+        <w:ind w:left="5760" w:hanging="360"/>
+      </w:pPr>
+      <w:rPr>
+        <w:rFonts w:ascii="Symbol" w:hAnsi="Symbol" w:hint="default"/>
+      </w:rPr>
+    </w:lvl>
+    <w:lvl w:ilvl="7" w:tplc="08090003" w:tentative="1">
+      <w:start w:val="1"/>
+      <w:numFmt w:val="bullet"/>
+      <w:lvlText w:val="o"/>
+      <w:lvlJc w:val="left"/>
+      <w:pPr>
+        <w:ind w:left="6480" w:hanging="360"/>
+      </w:pPr>
+      <w:rPr>
+        <w:rFonts w:ascii="Courier New" w:hAnsi="Courier New" w:cs="Courier New" w:hint="default"/>
+      </w:rPr>
+    </w:lvl>
+    <w:lvl w:ilvl="8" w:tplc="08090005" w:tentative="1">
+      <w:start w:val="1"/>
+      <w:numFmt w:val="bullet"/>
+      <w:lvlText w:val=""/>
+      <w:lvlJc w:val="left"/>
+      <w:pPr>
+        <w:ind w:left="7200" w:hanging="360"/>
+      </w:pPr>
+      <w:rPr>
+        <w:rFonts w:ascii="Wingdings" w:hAnsi="Wingdings" w:hint="default"/>
+      </w:rPr>
+    </w:lvl>
+  </w:abstractNum>
+  <w:abstractNum w:abstractNumId="5" w15:restartNumberingAfterBreak="0">
+    <w:nsid w:val="2E0408A4"/>
+    <w:multiLevelType w:val="hybridMultilevel"/>
+    <w:tmpl w:val="7436D858"/>
+    <w:lvl w:ilvl="0" w:tplc="08090001">
+      <w:start w:val="1"/>
+      <w:numFmt w:val="bullet"/>
+      <w:lvlText w:val=""/>
+      <w:lvlJc w:val="left"/>
+      <w:pPr>
+        <w:ind w:left="1440" w:hanging="360"/>
+      </w:pPr>
+      <w:rPr>
+        <w:rFonts w:ascii="Symbol" w:hAnsi="Symbol" w:hint="default"/>
+      </w:rPr>
+    </w:lvl>
+    <w:lvl w:ilvl="1" w:tplc="08090003" w:tentative="1">
+      <w:start w:val="1"/>
+      <w:numFmt w:val="bullet"/>
+      <w:lvlText w:val="o"/>
+      <w:lvlJc w:val="left"/>
+      <w:pPr>
+        <w:ind w:left="2160" w:hanging="360"/>
+      </w:pPr>
+      <w:rPr>
+        <w:rFonts w:ascii="Courier New" w:hAnsi="Courier New" w:cs="Courier New" w:hint="default"/>
+      </w:rPr>
+    </w:lvl>
+    <w:lvl w:ilvl="2" w:tplc="08090005" w:tentative="1">
+      <w:start w:val="1"/>
+      <w:numFmt w:val="bullet"/>
+      <w:lvlText w:val=""/>
+      <w:lvlJc w:val="left"/>
+      <w:pPr>
+        <w:ind w:left="2880" w:hanging="360"/>
+      </w:pPr>
+      <w:rPr>
+        <w:rFonts w:ascii="Wingdings" w:hAnsi="Wingdings" w:hint="default"/>
+      </w:rPr>
+    </w:lvl>
+    <w:lvl w:ilvl="3" w:tplc="08090001" w:tentative="1">
+      <w:start w:val="1"/>
+      <w:numFmt w:val="bullet"/>
+      <w:lvlText w:val=""/>
+      <w:lvlJc w:val="left"/>
+      <w:pPr>
+        <w:ind w:left="3600" w:hanging="360"/>
+      </w:pPr>
+      <w:rPr>
+        <w:rFonts w:ascii="Symbol" w:hAnsi="Symbol" w:hint="default"/>
+      </w:rPr>
+    </w:lvl>
+    <w:lvl w:ilvl="4" w:tplc="08090003" w:tentative="1">
+      <w:start w:val="1"/>
+      <w:numFmt w:val="bullet"/>
+      <w:lvlText w:val="o"/>
+      <w:lvlJc w:val="left"/>
+      <w:pPr>
+        <w:ind w:left="4320" w:hanging="360"/>
+      </w:pPr>
+      <w:rPr>
+        <w:rFonts w:ascii="Courier New" w:hAnsi="Courier New" w:cs="Courier New" w:hint="default"/>
+      </w:rPr>
+    </w:lvl>
+    <w:lvl w:ilvl="5" w:tplc="08090005" w:tentative="1">
+      <w:start w:val="1"/>
+      <w:numFmt w:val="bullet"/>
+      <w:lvlText w:val=""/>
+      <w:lvlJc w:val="left"/>
+      <w:pPr>
+        <w:ind w:left="5040" w:hanging="360"/>
+      </w:pPr>
+      <w:rPr>
+        <w:rFonts w:ascii="Wingdings" w:hAnsi="Wingdings" w:hint="default"/>
+      </w:rPr>
+    </w:lvl>
+    <w:lvl w:ilvl="6" w:tplc="08090001" w:tentative="1">
+      <w:start w:val="1"/>
+      <w:numFmt w:val="bullet"/>
+      <w:lvlText w:val=""/>
+      <w:lvlJc w:val="left"/>
+      <w:pPr>
+        <w:ind w:left="5760" w:hanging="360"/>
+      </w:pPr>
+      <w:rPr>
+        <w:rFonts w:ascii="Symbol" w:hAnsi="Symbol" w:hint="default"/>
+      </w:rPr>
+    </w:lvl>
+    <w:lvl w:ilvl="7" w:tplc="08090003" w:tentative="1">
+      <w:start w:val="1"/>
+      <w:numFmt w:val="bullet"/>
+      <w:lvlText w:val="o"/>
+      <w:lvlJc w:val="left"/>
+      <w:pPr>
+        <w:ind w:left="6480" w:hanging="360"/>
+      </w:pPr>
+      <w:rPr>
+        <w:rFonts w:ascii="Courier New" w:hAnsi="Courier New" w:cs="Courier New" w:hint="default"/>
+      </w:rPr>
+    </w:lvl>
+    <w:lvl w:ilvl="8" w:tplc="08090005" w:tentative="1">
+      <w:start w:val="1"/>
+      <w:numFmt w:val="bullet"/>
+      <w:lvlText w:val=""/>
+      <w:lvlJc w:val="left"/>
+      <w:pPr>
+        <w:ind w:left="7200" w:hanging="360"/>
+      </w:pPr>
+      <w:rPr>
+        <w:rFonts w:ascii="Wingdings" w:hAnsi="Wingdings" w:hint="default"/>
+      </w:rPr>
+    </w:lvl>
+  </w:abstractNum>
+  <w:abstractNum w:abstractNumId="6" w15:restartNumberingAfterBreak="0">
+    <w:nsid w:val="304F7AB1"/>
+    <w:multiLevelType w:val="multilevel"/>
+    <w:tmpl w:val="33C20164"/>
+    <w:lvl w:ilvl="0">
+      <w:start w:val="1"/>
+      <w:numFmt w:val="bullet"/>
+      <w:lvlText w:val=""/>
+      <w:lvlJc w:val="left"/>
+      <w:pPr>
+        <w:tabs>
+          <w:tab w:val="num" w:pos="720"/>
+        </w:tabs>
+        <w:ind w:left="720" w:hanging="360"/>
+      </w:pPr>
+      <w:rPr>
+        <w:rFonts w:ascii="Symbol" w:hAnsi="Symbol" w:hint="default"/>
+        <w:sz w:val="20"/>
+      </w:rPr>
+    </w:lvl>
+    <w:lvl w:ilvl="1" w:tentative="1">
+      <w:start w:val="1"/>
+      <w:numFmt w:val="bullet"/>
+      <w:lvlText w:val="o"/>
+      <w:lvlJc w:val="left"/>
+      <w:pPr>
+        <w:tabs>
+          <w:tab w:val="num" w:pos="1440"/>
+        </w:tabs>
+        <w:ind w:left="1440" w:hanging="360"/>
+      </w:pPr>
+      <w:rPr>
+        <w:rFonts w:ascii="Courier New" w:hAnsi="Courier New" w:hint="default"/>
+        <w:sz w:val="20"/>
+      </w:rPr>
+    </w:lvl>
+    <w:lvl w:ilvl="2" w:tentative="1">
+      <w:start w:val="1"/>
+      <w:numFmt w:val="bullet"/>
+      <w:lvlText w:val=""/>
+      <w:lvlJc w:val="left"/>
+      <w:pPr>
+        <w:tabs>
+          <w:tab w:val="num" w:pos="2160"/>
+        </w:tabs>
+        <w:ind w:left="2160" w:hanging="360"/>
+      </w:pPr>
+      <w:rPr>
+        <w:rFonts w:ascii="Wingdings" w:hAnsi="Wingdings" w:hint="default"/>
+        <w:sz w:val="20"/>
+      </w:rPr>
+    </w:lvl>
+    <w:lvl w:ilvl="3" w:tentative="1">
+      <w:start w:val="1"/>
+      <w:numFmt w:val="bullet"/>
+      <w:lvlText w:val=""/>
+      <w:lvlJc w:val="left"/>
+      <w:pPr>
+        <w:tabs>
+          <w:tab w:val="num" w:pos="2880"/>
+        </w:tabs>
+        <w:ind w:left="2880" w:hanging="360"/>
+      </w:pPr>
+      <w:rPr>
+        <w:rFonts w:ascii="Wingdings" w:hAnsi="Wingdings" w:hint="default"/>
+        <w:sz w:val="20"/>
+      </w:rPr>
+    </w:lvl>
+    <w:lvl w:ilvl="4" w:tentative="1">
+      <w:start w:val="1"/>
+      <w:numFmt w:val="bullet"/>
+      <w:lvlText w:val=""/>
+      <w:lvlJc w:val="left"/>
+      <w:pPr>
+        <w:tabs>
+          <w:tab w:val="num" w:pos="3600"/>
+        </w:tabs>
+        <w:ind w:left="3600" w:hanging="360"/>
+      </w:pPr>
+      <w:rPr>
+        <w:rFonts w:ascii="Wingdings" w:hAnsi="Wingdings" w:hint="default"/>
+        <w:sz w:val="20"/>
+      </w:rPr>
+    </w:lvl>
+    <w:lvl w:ilvl="5" w:tentative="1">
+      <w:start w:val="1"/>
+      <w:numFmt w:val="bullet"/>
+      <w:lvlText w:val=""/>
+      <w:lvlJc w:val="left"/>
+      <w:pPr>
+        <w:tabs>
+          <w:tab w:val="num" w:pos="4320"/>
+        </w:tabs>
+        <w:ind w:left="4320" w:hanging="360"/>
+      </w:pPr>
+      <w:rPr>
+        <w:rFonts w:ascii="Wingdings" w:hAnsi="Wingdings" w:hint="default"/>
+        <w:sz w:val="20"/>
+      </w:rPr>
+    </w:lvl>
+    <w:lvl w:ilvl="6" w:tentative="1">
+      <w:start w:val="1"/>
+      <w:numFmt w:val="bullet"/>
+      <w:lvlText w:val=""/>
+      <w:lvlJc w:val="left"/>
+      <w:pPr>
+        <w:tabs>
+          <w:tab w:val="num" w:pos="5040"/>
+        </w:tabs>
+        <w:ind w:left="5040" w:hanging="360"/>
+      </w:pPr>
+      <w:rPr>
+        <w:rFonts w:ascii="Wingdings" w:hAnsi="Wingdings" w:hint="default"/>
+        <w:sz w:val="20"/>
+      </w:rPr>
+    </w:lvl>
+    <w:lvl w:ilvl="7" w:tentative="1">
+      <w:start w:val="1"/>
+      <w:numFmt w:val="bullet"/>
+      <w:lvlText w:val=""/>
+      <w:lvlJc w:val="left"/>
+      <w:pPr>
+        <w:tabs>
+          <w:tab w:val="num" w:pos="5760"/>
+        </w:tabs>
+        <w:ind w:left="5760" w:hanging="360"/>
+      </w:pPr>
+      <w:rPr>
+        <w:rFonts w:ascii="Wingdings" w:hAnsi="Wingdings" w:hint="default"/>
+        <w:sz w:val="20"/>
+      </w:rPr>
+    </w:lvl>
+    <w:lvl w:ilvl="8" w:tentative="1">
+      <w:start w:val="1"/>
+      <w:numFmt w:val="bullet"/>
+      <w:lvlText w:val=""/>
+      <w:lvlJc w:val="left"/>
+      <w:pPr>
+        <w:tabs>
+          <w:tab w:val="num" w:pos="6480"/>
+        </w:tabs>
+        <w:ind w:left="6480" w:hanging="360"/>
+      </w:pPr>
+      <w:rPr>
+        <w:rFonts w:ascii="Wingdings" w:hAnsi="Wingdings" w:hint="default"/>
+        <w:sz w:val="20"/>
+      </w:rPr>
+    </w:lvl>
+  </w:abstractNum>
+  <w:abstractNum w:abstractNumId="7" w15:restartNumberingAfterBreak="0">
+    <w:nsid w:val="307A0631"/>
+    <w:multiLevelType w:val="hybridMultilevel"/>
+    <w:tmpl w:val="47700ACA"/>
+    <w:lvl w:ilvl="0" w:tplc="08090001">
+      <w:start w:val="1"/>
+      <w:numFmt w:val="bullet"/>
+      <w:lvlText w:val=""/>
+      <w:lvlJc w:val="left"/>
+      <w:pPr>
+        <w:ind w:left="1440" w:hanging="360"/>
+      </w:pPr>
+      <w:rPr>
+        <w:rFonts w:ascii="Symbol" w:hAnsi="Symbol" w:hint="default"/>
+      </w:rPr>
+    </w:lvl>
+    <w:lvl w:ilvl="1" w:tplc="08090003" w:tentative="1">
+      <w:start w:val="1"/>
+      <w:numFmt w:val="bullet"/>
+      <w:lvlText w:val="o"/>
+      <w:lvlJc w:val="left"/>
+      <w:pPr>
+        <w:ind w:left="2160" w:hanging="360"/>
+      </w:pPr>
+      <w:rPr>
+        <w:rFonts w:ascii="Courier New" w:hAnsi="Courier New" w:cs="Courier New" w:hint="default"/>
+      </w:rPr>
+    </w:lvl>
+    <w:lvl w:ilvl="2" w:tplc="08090005" w:tentative="1">
+      <w:start w:val="1"/>
+      <w:numFmt w:val="bullet"/>
+      <w:lvlText w:val=""/>
+      <w:lvlJc w:val="left"/>
+      <w:pPr>
+        <w:ind w:left="2880" w:hanging="360"/>
+      </w:pPr>
+      <w:rPr>
+        <w:rFonts w:ascii="Wingdings" w:hAnsi="Wingdings" w:hint="default"/>
+      </w:rPr>
+    </w:lvl>
+    <w:lvl w:ilvl="3" w:tplc="08090001" w:tentative="1">
+      <w:start w:val="1"/>
+      <w:numFmt w:val="bullet"/>
+      <w:lvlText w:val=""/>
+      <w:lvlJc w:val="left"/>
+      <w:pPr>
+        <w:ind w:left="3600" w:hanging="360"/>
+      </w:pPr>
+      <w:rPr>
+        <w:rFonts w:ascii="Symbol" w:hAnsi="Symbol" w:hint="default"/>
+      </w:rPr>
+    </w:lvl>
+    <w:lvl w:ilvl="4" w:tplc="08090003" w:tentative="1">
+      <w:start w:val="1"/>
+      <w:numFmt w:val="bullet"/>
+      <w:lvlText w:val="o"/>
+      <w:lvlJc w:val="left"/>
+      <w:pPr>
+        <w:ind w:left="4320" w:hanging="360"/>
+      </w:pPr>
+      <w:rPr>
+        <w:rFonts w:ascii="Courier New" w:hAnsi="Courier New" w:cs="Courier New" w:hint="default"/>
+      </w:rPr>
+    </w:lvl>
+    <w:lvl w:ilvl="5" w:tplc="08090005" w:tentative="1">
+      <w:start w:val="1"/>
+      <w:numFmt w:val="bullet"/>
+      <w:lvlText w:val=""/>
+      <w:lvlJc w:val="left"/>
+      <w:pPr>
+        <w:ind w:left="5040" w:hanging="360"/>
+      </w:pPr>
+      <w:rPr>
+        <w:rFonts w:ascii="Wingdings" w:hAnsi="Wingdings" w:hint="default"/>
+      </w:rPr>
+    </w:lvl>
+    <w:lvl w:ilvl="6" w:tplc="08090001" w:tentative="1">
+      <w:start w:val="1"/>
+      <w:numFmt w:val="bullet"/>
+      <w:lvlText w:val=""/>
+      <w:lvlJc w:val="left"/>
+      <w:pPr>
+        <w:ind w:left="5760" w:hanging="360"/>
+      </w:pPr>
+      <w:rPr>
+        <w:rFonts w:ascii="Symbol" w:hAnsi="Symbol" w:hint="default"/>
+      </w:rPr>
+    </w:lvl>
+    <w:lvl w:ilvl="7" w:tplc="08090003" w:tentative="1">
+      <w:start w:val="1"/>
+      <w:numFmt w:val="bullet"/>
+      <w:lvlText w:val="o"/>
+      <w:lvlJc w:val="left"/>
+      <w:pPr>
+        <w:ind w:left="6480" w:hanging="360"/>
+      </w:pPr>
+      <w:rPr>
+        <w:rFonts w:ascii="Courier New" w:hAnsi="Courier New" w:cs="Courier New" w:hint="default"/>
+      </w:rPr>
+    </w:lvl>
+    <w:lvl w:ilvl="8" w:tplc="08090005" w:tentative="1">
+      <w:start w:val="1"/>
+      <w:numFmt w:val="bullet"/>
+      <w:lvlText w:val=""/>
+      <w:lvlJc w:val="left"/>
+      <w:pPr>
+        <w:ind w:left="7200" w:hanging="360"/>
+      </w:pPr>
+      <w:rPr>
+        <w:rFonts w:ascii="Wingdings" w:hAnsi="Wingdings" w:hint="default"/>
+      </w:rPr>
+    </w:lvl>
+  </w:abstractNum>
+  <w:abstractNum w:abstractNumId="8" w15:restartNumberingAfterBreak="0">
+    <w:nsid w:val="372D001B"/>
+    <w:multiLevelType w:val="hybridMultilevel"/>
+    <w:tmpl w:val="98E299B6"/>
+    <w:lvl w:ilvl="0" w:tplc="08090001">
+      <w:start w:val="1"/>
+      <w:numFmt w:val="bullet"/>
+      <w:lvlText w:val=""/>
+      <w:lvlJc w:val="left"/>
+      <w:pPr>
+        <w:ind w:left="1440" w:hanging="360"/>
+      </w:pPr>
+      <w:rPr>
+        <w:rFonts w:ascii="Symbol" w:hAnsi="Symbol" w:hint="default"/>
+      </w:rPr>
+    </w:lvl>
+    <w:lvl w:ilvl="1" w:tplc="08090003" w:tentative="1">
+      <w:start w:val="1"/>
+      <w:numFmt w:val="bullet"/>
+      <w:lvlText w:val="o"/>
+      <w:lvlJc w:val="left"/>
+      <w:pPr>
+        <w:ind w:left="2160" w:hanging="360"/>
+      </w:pPr>
+      <w:rPr>
+        <w:rFonts w:ascii="Courier New" w:hAnsi="Courier New" w:cs="Courier New" w:hint="default"/>
+      </w:rPr>
+    </w:lvl>
+    <w:lvl w:ilvl="2" w:tplc="08090005" w:tentative="1">
+      <w:start w:val="1"/>
+      <w:numFmt w:val="bullet"/>
+      <w:lvlText w:val=""/>
+      <w:lvlJc w:val="left"/>
+      <w:pPr>
+        <w:ind w:left="2880" w:hanging="360"/>
+      </w:pPr>
+      <w:rPr>
+        <w:rFonts w:ascii="Wingdings" w:hAnsi="Wingdings" w:hint="default"/>
+      </w:rPr>
+    </w:lvl>
+    <w:lvl w:ilvl="3" w:tplc="08090001" w:tentative="1">
+      <w:start w:val="1"/>
+      <w:numFmt w:val="bullet"/>
+      <w:lvlText w:val=""/>
+      <w:lvlJc w:val="left"/>
+      <w:pPr>
+        <w:ind w:left="3600" w:hanging="360"/>
+      </w:pPr>
+      <w:rPr>
+        <w:rFonts w:ascii="Symbol" w:hAnsi="Symbol" w:hint="default"/>
+      </w:rPr>
+    </w:lvl>
+    <w:lvl w:ilvl="4" w:tplc="08090003" w:tentative="1">
+      <w:start w:val="1"/>
+      <w:numFmt w:val="bullet"/>
+      <w:lvlText w:val="o"/>
+      <w:lvlJc w:val="left"/>
+      <w:pPr>
+        <w:ind w:left="4320" w:hanging="360"/>
+      </w:pPr>
+      <w:rPr>
+        <w:rFonts w:ascii="Courier New" w:hAnsi="Courier New" w:cs="Courier New" w:hint="default"/>
+      </w:rPr>
+    </w:lvl>
+    <w:lvl w:ilvl="5" w:tplc="08090005" w:tentative="1">
+      <w:start w:val="1"/>
+      <w:numFmt w:val="bullet"/>
+      <w:lvlText w:val=""/>
+      <w:lvlJc w:val="left"/>
+      <w:pPr>
+        <w:ind w:left="5040" w:hanging="360"/>
+      </w:pPr>
+      <w:rPr>
+        <w:rFonts w:ascii="Wingdings" w:hAnsi="Wingdings" w:hint="default"/>
+      </w:rPr>
+    </w:lvl>
+    <w:lvl w:ilvl="6" w:tplc="08090001" w:tentative="1">
+      <w:start w:val="1"/>
+      <w:numFmt w:val="bullet"/>
+      <w:lvlText w:val=""/>
+      <w:lvlJc w:val="left"/>
+      <w:pPr>
+        <w:ind w:left="5760" w:hanging="360"/>
+      </w:pPr>
+      <w:rPr>
+        <w:rFonts w:ascii="Symbol" w:hAnsi="Symbol" w:hint="default"/>
+      </w:rPr>
+    </w:lvl>
+    <w:lvl w:ilvl="7" w:tplc="08090003" w:tentative="1">
+      <w:start w:val="1"/>
+      <w:numFmt w:val="bullet"/>
+      <w:lvlText w:val="o"/>
+      <w:lvlJc w:val="left"/>
+      <w:pPr>
+        <w:ind w:left="6480" w:hanging="360"/>
+      </w:pPr>
+      <w:rPr>
+        <w:rFonts w:ascii="Courier New" w:hAnsi="Courier New" w:cs="Courier New" w:hint="default"/>
+      </w:rPr>
+    </w:lvl>
+    <w:lvl w:ilvl="8" w:tplc="08090005" w:tentative="1">
+      <w:start w:val="1"/>
+      <w:numFmt w:val="bullet"/>
+      <w:lvlText w:val=""/>
+      <w:lvlJc w:val="left"/>
+      <w:pPr>
+        <w:ind w:left="7200" w:hanging="360"/>
+      </w:pPr>
+      <w:rPr>
+        <w:rFonts w:ascii="Wingdings" w:hAnsi="Wingdings" w:hint="default"/>
+      </w:rPr>
+    </w:lvl>
+  </w:abstractNum>
+  <w:abstractNum w:abstractNumId="9" w15:restartNumberingAfterBreak="0">
+    <w:nsid w:val="38B12CF0"/>
+    <w:multiLevelType w:val="hybridMultilevel"/>
+    <w:tmpl w:val="64A226E8"/>
+    <w:lvl w:ilvl="0" w:tplc="08090001">
+      <w:start w:val="1"/>
+      <w:numFmt w:val="bullet"/>
+      <w:lvlText w:val=""/>
+      <w:lvlJc w:val="left"/>
+      <w:pPr>
+        <w:ind w:left="1440" w:hanging="360"/>
+      </w:pPr>
+      <w:rPr>
+        <w:rFonts w:ascii="Symbol" w:hAnsi="Symbol" w:hint="default"/>
+      </w:rPr>
+    </w:lvl>
+    <w:lvl w:ilvl="1" w:tplc="08090003" w:tentative="1">
+      <w:start w:val="1"/>
+      <w:numFmt w:val="bullet"/>
+      <w:lvlText w:val="o"/>
+      <w:lvlJc w:val="left"/>
+      <w:pPr>
+        <w:ind w:left="2160" w:hanging="360"/>
+      </w:pPr>
+      <w:rPr>
+        <w:rFonts w:ascii="Courier New" w:hAnsi="Courier New" w:cs="Courier New" w:hint="default"/>
+      </w:rPr>
+    </w:lvl>
+    <w:lvl w:ilvl="2" w:tplc="08090005" w:tentative="1">
+      <w:start w:val="1"/>
+      <w:numFmt w:val="bullet"/>
+      <w:lvlText w:val=""/>
+      <w:lvlJc w:val="left"/>
+      <w:pPr>
+        <w:ind w:left="2880" w:hanging="360"/>
+      </w:pPr>
+      <w:rPr>
+        <w:rFonts w:ascii="Wingdings" w:hAnsi="Wingdings" w:hint="default"/>
+      </w:rPr>
+    </w:lvl>
+    <w:lvl w:ilvl="3" w:tplc="08090001" w:tentative="1">
+      <w:start w:val="1"/>
+      <w:numFmt w:val="bullet"/>
+      <w:lvlText w:val=""/>
+      <w:lvlJc w:val="left"/>
+      <w:pPr>
+        <w:ind w:left="3600" w:hanging="360"/>
+      </w:pPr>
+      <w:rPr>
+        <w:rFonts w:ascii="Symbol" w:hAnsi="Symbol" w:hint="default"/>
+      </w:rPr>
+    </w:lvl>
+    <w:lvl w:ilvl="4" w:tplc="08090003" w:tentative="1">
+      <w:start w:val="1"/>
+      <w:numFmt w:val="bullet"/>
+      <w:lvlText w:val="o"/>
+      <w:lvlJc w:val="left"/>
+      <w:pPr>
+        <w:ind w:left="4320" w:hanging="360"/>
+      </w:pPr>
+      <w:rPr>
+        <w:rFonts w:ascii="Courier New" w:hAnsi="Courier New" w:cs="Courier New" w:hint="default"/>
+      </w:rPr>
+    </w:lvl>
+    <w:lvl w:ilvl="5" w:tplc="08090005" w:tentative="1">
+      <w:start w:val="1"/>
+      <w:numFmt w:val="bullet"/>
+      <w:lvlText w:val=""/>
+      <w:lvlJc w:val="left"/>
+      <w:pPr>
+        <w:ind w:left="5040" w:hanging="360"/>
+      </w:pPr>
+      <w:rPr>
+        <w:rFonts w:ascii="Wingdings" w:hAnsi="Wingdings" w:hint="default"/>
+      </w:rPr>
+    </w:lvl>
+    <w:lvl w:ilvl="6" w:tplc="08090001" w:tentative="1">
+      <w:start w:val="1"/>
+      <w:numFmt w:val="bullet"/>
+      <w:lvlText w:val=""/>
+      <w:lvlJc w:val="left"/>
+      <w:pPr>
+        <w:ind w:left="5760" w:hanging="360"/>
+      </w:pPr>
+      <w:rPr>
+        <w:rFonts w:ascii="Symbol" w:hAnsi="Symbol" w:hint="default"/>
+      </w:rPr>
+    </w:lvl>
+    <w:lvl w:ilvl="7" w:tplc="08090003" w:tentative="1">
+      <w:start w:val="1"/>
+      <w:numFmt w:val="bullet"/>
+      <w:lvlText w:val="o"/>
+      <w:lvlJc w:val="left"/>
+      <w:pPr>
+        <w:ind w:left="6480" w:hanging="360"/>
+      </w:pPr>
+      <w:rPr>
+        <w:rFonts w:ascii="Courier New" w:hAnsi="Courier New" w:cs="Courier New" w:hint="default"/>
+      </w:rPr>
+    </w:lvl>
+    <w:lvl w:ilvl="8" w:tplc="08090005" w:tentative="1">
+      <w:start w:val="1"/>
+      <w:numFmt w:val="bullet"/>
+      <w:lvlText w:val=""/>
+      <w:lvlJc w:val="left"/>
+      <w:pPr>
+        <w:ind w:left="7200" w:hanging="360"/>
+      </w:pPr>
+      <w:rPr>
+        <w:rFonts w:ascii="Wingdings" w:hAnsi="Wingdings" w:hint="default"/>
+      </w:rPr>
+    </w:lvl>
+  </w:abstractNum>
+  <w:abstractNum w:abstractNumId="10" w15:restartNumberingAfterBreak="0">
+    <w:nsid w:val="39CC0FD9"/>
+    <w:multiLevelType w:val="hybridMultilevel"/>
+    <w:tmpl w:val="6F94DA3E"/>
+    <w:lvl w:ilvl="0" w:tplc="08090001">
+      <w:start w:val="1"/>
+      <w:numFmt w:val="bullet"/>
+      <w:lvlText w:val=""/>
+      <w:lvlJc w:val="left"/>
+      <w:pPr>
+        <w:ind w:left="1440" w:hanging="360"/>
+      </w:pPr>
+      <w:rPr>
+        <w:rFonts w:ascii="Symbol" w:hAnsi="Symbol" w:hint="default"/>
+      </w:rPr>
+    </w:lvl>
+    <w:lvl w:ilvl="1" w:tplc="08090003" w:tentative="1">
+      <w:start w:val="1"/>
+      <w:numFmt w:val="bullet"/>
+      <w:lvlText w:val="o"/>
+      <w:lvlJc w:val="left"/>
+      <w:pPr>
+        <w:ind w:left="2160" w:hanging="360"/>
+      </w:pPr>
+      <w:rPr>
+        <w:rFonts w:ascii="Courier New" w:hAnsi="Courier New" w:cs="Courier New" w:hint="default"/>
+      </w:rPr>
+    </w:lvl>
+    <w:lvl w:ilvl="2" w:tplc="08090005" w:tentative="1">
+      <w:start w:val="1"/>
+      <w:numFmt w:val="bullet"/>
+      <w:lvlText w:val=""/>
+      <w:lvlJc w:val="left"/>
+      <w:pPr>
+        <w:ind w:left="2880" w:hanging="360"/>
+      </w:pPr>
+      <w:rPr>
+        <w:rFonts w:ascii="Wingdings" w:hAnsi="Wingdings" w:hint="default"/>
+      </w:rPr>
+    </w:lvl>
+    <w:lvl w:ilvl="3" w:tplc="08090001" w:tentative="1">
+      <w:start w:val="1"/>
+      <w:numFmt w:val="bullet"/>
+      <w:lvlText w:val=""/>
+      <w:lvlJc w:val="left"/>
+      <w:pPr>
+        <w:ind w:left="3600" w:hanging="360"/>
+      </w:pPr>
+      <w:rPr>
+        <w:rFonts w:ascii="Symbol" w:hAnsi="Symbol" w:hint="default"/>
+      </w:rPr>
+    </w:lvl>
+    <w:lvl w:ilvl="4" w:tplc="08090003" w:tentative="1">
+      <w:start w:val="1"/>
+      <w:numFmt w:val="bullet"/>
+      <w:lvlText w:val="o"/>
+      <w:lvlJc w:val="left"/>
+      <w:pPr>
+        <w:ind w:left="4320" w:hanging="360"/>
+      </w:pPr>
+      <w:rPr>
+        <w:rFonts w:ascii="Courier New" w:hAnsi="Courier New" w:cs="Courier New" w:hint="default"/>
+      </w:rPr>
+    </w:lvl>
+    <w:lvl w:ilvl="5" w:tplc="08090005" w:tentative="1">
+      <w:start w:val="1"/>
+      <w:numFmt w:val="bullet"/>
+      <w:lvlText w:val=""/>
+      <w:lvlJc w:val="left"/>
+      <w:pPr>
+        <w:ind w:left="5040" w:hanging="360"/>
+      </w:pPr>
+      <w:rPr>
+        <w:rFonts w:ascii="Wingdings" w:hAnsi="Wingdings" w:hint="default"/>
+      </w:rPr>
+    </w:lvl>
+    <w:lvl w:ilvl="6" w:tplc="08090001" w:tentative="1">
+      <w:start w:val="1"/>
+      <w:numFmt w:val="bullet"/>
+      <w:lvlText w:val=""/>
+      <w:lvlJc w:val="left"/>
+      <w:pPr>
+        <w:ind w:left="5760" w:hanging="360"/>
+      </w:pPr>
+      <w:rPr>
+        <w:rFonts w:ascii="Symbol" w:hAnsi="Symbol" w:hint="default"/>
+      </w:rPr>
+    </w:lvl>
+    <w:lvl w:ilvl="7" w:tplc="08090003" w:tentative="1">
+      <w:start w:val="1"/>
+      <w:numFmt w:val="bullet"/>
+      <w:lvlText w:val="o"/>
+      <w:lvlJc w:val="left"/>
+      <w:pPr>
+        <w:ind w:left="6480" w:hanging="360"/>
+      </w:pPr>
+      <w:rPr>
+        <w:rFonts w:ascii="Courier New" w:hAnsi="Courier New" w:cs="Courier New" w:hint="default"/>
+      </w:rPr>
+    </w:lvl>
+    <w:lvl w:ilvl="8" w:tplc="08090005" w:tentative="1">
+      <w:start w:val="1"/>
+      <w:numFmt w:val="bullet"/>
+      <w:lvlText w:val=""/>
+      <w:lvlJc w:val="left"/>
+      <w:pPr>
+        <w:ind w:left="7200" w:hanging="360"/>
+      </w:pPr>
+      <w:rPr>
+        <w:rFonts w:ascii="Wingdings" w:hAnsi="Wingdings" w:hint="default"/>
+      </w:rPr>
+    </w:lvl>
+  </w:abstractNum>
+  <w:abstractNum w:abstractNumId="11" w15:restartNumberingAfterBreak="0">
+    <w:nsid w:val="3B154E88"/>
+    <w:multiLevelType w:val="hybridMultilevel"/>
+    <w:tmpl w:val="EA2AE4B4"/>
+    <w:lvl w:ilvl="0" w:tplc="08090001">
+      <w:start w:val="1"/>
+      <w:numFmt w:val="bullet"/>
+      <w:lvlText w:val=""/>
+      <w:lvlJc w:val="left"/>
+      <w:pPr>
+        <w:ind w:left="1440" w:hanging="360"/>
+      </w:pPr>
+      <w:rPr>
+        <w:rFonts w:ascii="Symbol" w:hAnsi="Symbol" w:hint="default"/>
+      </w:rPr>
+    </w:lvl>
+    <w:lvl w:ilvl="1" w:tplc="08090003" w:tentative="1">
+      <w:start w:val="1"/>
+      <w:numFmt w:val="bullet"/>
+      <w:lvlText w:val="o"/>
+      <w:lvlJc w:val="left"/>
+      <w:pPr>
+        <w:ind w:left="2160" w:hanging="360"/>
+      </w:pPr>
+      <w:rPr>
+        <w:rFonts w:ascii="Courier New" w:hAnsi="Courier New" w:cs="Courier New" w:hint="default"/>
+      </w:rPr>
+    </w:lvl>
+    <w:lvl w:ilvl="2" w:tplc="08090005" w:tentative="1">
+      <w:start w:val="1"/>
+      <w:numFmt w:val="bullet"/>
+      <w:lvlText w:val=""/>
+      <w:lvlJc w:val="left"/>
+      <w:pPr>
+        <w:ind w:left="2880" w:hanging="360"/>
+      </w:pPr>
+      <w:rPr>
+        <w:rFonts w:ascii="Wingdings" w:hAnsi="Wingdings" w:hint="default"/>
+      </w:rPr>
+    </w:lvl>
+    <w:lvl w:ilvl="3" w:tplc="08090001" w:tentative="1">
+      <w:start w:val="1"/>
+      <w:numFmt w:val="bullet"/>
+      <w:lvlText w:val=""/>
+      <w:lvlJc w:val="left"/>
+      <w:pPr>
+        <w:ind w:left="3600" w:hanging="360"/>
+      </w:pPr>
+      <w:rPr>
+        <w:rFonts w:ascii="Symbol" w:hAnsi="Symbol" w:hint="default"/>
+      </w:rPr>
+    </w:lvl>
+    <w:lvl w:ilvl="4" w:tplc="08090003" w:tentative="1">
+      <w:start w:val="1"/>
+      <w:numFmt w:val="bullet"/>
+      <w:lvlText w:val="o"/>
+      <w:lvlJc w:val="left"/>
+      <w:pPr>
+        <w:ind w:left="4320" w:hanging="360"/>
+      </w:pPr>
+      <w:rPr>
+        <w:rFonts w:ascii="Courier New" w:hAnsi="Courier New" w:cs="Courier New" w:hint="default"/>
+      </w:rPr>
+    </w:lvl>
+    <w:lvl w:ilvl="5" w:tplc="08090005" w:tentative="1">
+      <w:start w:val="1"/>
+      <w:numFmt w:val="bullet"/>
+      <w:lvlText w:val=""/>
+      <w:lvlJc w:val="left"/>
+      <w:pPr>
+        <w:ind w:left="5040" w:hanging="360"/>
+      </w:pPr>
+      <w:rPr>
+        <w:rFonts w:ascii="Wingdings" w:hAnsi="Wingdings" w:hint="default"/>
+      </w:rPr>
+    </w:lvl>
+    <w:lvl w:ilvl="6" w:tplc="08090001" w:tentative="1">
+      <w:start w:val="1"/>
+      <w:numFmt w:val="bullet"/>
+      <w:lvlText w:val=""/>
+      <w:lvlJc w:val="left"/>
+      <w:pPr>
+        <w:ind w:left="5760" w:hanging="360"/>
+      </w:pPr>
+      <w:rPr>
+        <w:rFonts w:ascii="Symbol" w:hAnsi="Symbol" w:hint="default"/>
+      </w:rPr>
+    </w:lvl>
+    <w:lvl w:ilvl="7" w:tplc="08090003" w:tentative="1">
+      <w:start w:val="1"/>
+      <w:numFmt w:val="bullet"/>
+      <w:lvlText w:val="o"/>
+      <w:lvlJc w:val="left"/>
+      <w:pPr>
+        <w:ind w:left="6480" w:hanging="360"/>
+      </w:pPr>
+      <w:rPr>
+        <w:rFonts w:ascii="Courier New" w:hAnsi="Courier New" w:cs="Courier New" w:hint="default"/>
+      </w:rPr>
+    </w:lvl>
+    <w:lvl w:ilvl="8" w:tplc="08090005" w:tentative="1">
+      <w:start w:val="1"/>
+      <w:numFmt w:val="bullet"/>
+      <w:lvlText w:val=""/>
+      <w:lvlJc w:val="left"/>
+      <w:pPr>
+        <w:ind w:left="7200" w:hanging="360"/>
+      </w:pPr>
+      <w:rPr>
+        <w:rFonts w:ascii="Wingdings" w:hAnsi="Wingdings" w:hint="default"/>
+      </w:rPr>
+    </w:lvl>
+  </w:abstractNum>
+  <w:abstractNum w:abstractNumId="12" w15:restartNumberingAfterBreak="0">
+    <w:nsid w:val="46D632C7"/>
+    <w:multiLevelType w:val="multilevel"/>
+    <w:tmpl w:val="7C08D5CA"/>
+    <w:lvl w:ilvl="0">
+      <w:start w:val="1"/>
+      <w:numFmt w:val="bullet"/>
+      <w:lvlText w:val=""/>
+      <w:lvlJc w:val="left"/>
+      <w:pPr>
+        <w:tabs>
+          <w:tab w:val="num" w:pos="720"/>
+        </w:tabs>
+        <w:ind w:left="720" w:hanging="360"/>
+      </w:pPr>
+      <w:rPr>
+        <w:rFonts w:ascii="Symbol" w:hAnsi="Symbol" w:hint="default"/>
+        <w:sz w:val="20"/>
+      </w:rPr>
+    </w:lvl>
+    <w:lvl w:ilvl="1" w:tentative="1">
+      <w:start w:val="1"/>
+      <w:numFmt w:val="bullet"/>
+      <w:lvlText w:val="o"/>
+      <w:lvlJc w:val="left"/>
+      <w:pPr>
+        <w:tabs>
+          <w:tab w:val="num" w:pos="1440"/>
+        </w:tabs>
+        <w:ind w:left="1440" w:hanging="360"/>
+      </w:pPr>
+      <w:rPr>
+        <w:rFonts w:ascii="Courier New" w:hAnsi="Courier New" w:hint="default"/>
+        <w:sz w:val="20"/>
+      </w:rPr>
+    </w:lvl>
+    <w:lvl w:ilvl="2" w:tentative="1">
+      <w:start w:val="1"/>
+      <w:numFmt w:val="bullet"/>
+      <w:lvlText w:val=""/>
+      <w:lvlJc w:val="left"/>
+      <w:pPr>
+        <w:tabs>
+          <w:tab w:val="num" w:pos="2160"/>
+        </w:tabs>
+        <w:ind w:left="2160" w:hanging="360"/>
+      </w:pPr>
+      <w:rPr>
+        <w:rFonts w:ascii="Wingdings" w:hAnsi="Wingdings" w:hint="default"/>
+        <w:sz w:val="20"/>
+      </w:rPr>
+    </w:lvl>
+    <w:lvl w:ilvl="3" w:tentative="1">
+      <w:start w:val="1"/>
+      <w:numFmt w:val="bullet"/>
+      <w:lvlText w:val=""/>
+      <w:lvlJc w:val="left"/>
+      <w:pPr>
+        <w:tabs>
+          <w:tab w:val="num" w:pos="2880"/>
+        </w:tabs>
+        <w:ind w:left="2880" w:hanging="360"/>
+      </w:pPr>
+      <w:rPr>
+        <w:rFonts w:ascii="Wingdings" w:hAnsi="Wingdings" w:hint="default"/>
+        <w:sz w:val="20"/>
+      </w:rPr>
+    </w:lvl>
+    <w:lvl w:ilvl="4" w:tentative="1">
+      <w:start w:val="1"/>
+      <w:numFmt w:val="bullet"/>
+      <w:lvlText w:val=""/>
+      <w:lvlJc w:val="left"/>
+      <w:pPr>
+        <w:tabs>
+          <w:tab w:val="num" w:pos="3600"/>
+        </w:tabs>
+        <w:ind w:left="3600" w:hanging="360"/>
+      </w:pPr>
+      <w:rPr>
+        <w:rFonts w:ascii="Wingdings" w:hAnsi="Wingdings" w:hint="default"/>
+        <w:sz w:val="20"/>
+      </w:rPr>
+    </w:lvl>
+    <w:lvl w:ilvl="5" w:tentative="1">
+      <w:start w:val="1"/>
+      <w:numFmt w:val="bullet"/>
+      <w:lvlText w:val=""/>
+      <w:lvlJc w:val="left"/>
+      <w:pPr>
+        <w:tabs>
+          <w:tab w:val="num" w:pos="4320"/>
+        </w:tabs>
+        <w:ind w:left="4320" w:hanging="360"/>
+      </w:pPr>
+      <w:rPr>
+        <w:rFonts w:ascii="Wingdings" w:hAnsi="Wingdings" w:hint="default"/>
+        <w:sz w:val="20"/>
+      </w:rPr>
+    </w:lvl>
+    <w:lvl w:ilvl="6" w:tentative="1">
+      <w:start w:val="1"/>
+      <w:numFmt w:val="bullet"/>
+      <w:lvlText w:val=""/>
+      <w:lvlJc w:val="left"/>
+      <w:pPr>
+        <w:tabs>
+          <w:tab w:val="num" w:pos="5040"/>
+        </w:tabs>
+        <w:ind w:left="5040" w:hanging="360"/>
+      </w:pPr>
+      <w:rPr>
+        <w:rFonts w:ascii="Wingdings" w:hAnsi="Wingdings" w:hint="default"/>
+        <w:sz w:val="20"/>
+      </w:rPr>
+    </w:lvl>
+    <w:lvl w:ilvl="7" w:tentative="1">
+      <w:start w:val="1"/>
+      <w:numFmt w:val="bullet"/>
+      <w:lvlText w:val=""/>
+      <w:lvlJc w:val="left"/>
+      <w:pPr>
+        <w:tabs>
+          <w:tab w:val="num" w:pos="5760"/>
+        </w:tabs>
+        <w:ind w:left="5760" w:hanging="360"/>
+      </w:pPr>
+      <w:rPr>
+        <w:rFonts w:ascii="Wingdings" w:hAnsi="Wingdings" w:hint="default"/>
+        <w:sz w:val="20"/>
+      </w:rPr>
+    </w:lvl>
+    <w:lvl w:ilvl="8" w:tentative="1">
+      <w:start w:val="1"/>
+      <w:numFmt w:val="bullet"/>
+      <w:lvlText w:val=""/>
+      <w:lvlJc w:val="left"/>
+      <w:pPr>
+        <w:tabs>
+          <w:tab w:val="num" w:pos="6480"/>
+        </w:tabs>
+        <w:ind w:left="6480" w:hanging="360"/>
+      </w:pPr>
+      <w:rPr>
+        <w:rFonts w:ascii="Wingdings" w:hAnsi="Wingdings" w:hint="default"/>
+        <w:sz w:val="20"/>
+      </w:rPr>
+    </w:lvl>
+  </w:abstractNum>
+  <w:abstractNum w:abstractNumId="13" w15:restartNumberingAfterBreak="0">
+    <w:nsid w:val="47A308BC"/>
+    <w:multiLevelType w:val="hybridMultilevel"/>
+    <w:tmpl w:val="6B003E4E"/>
+    <w:lvl w:ilvl="0" w:tplc="08090001">
+      <w:start w:val="1"/>
+      <w:numFmt w:val="bullet"/>
+      <w:lvlText w:val=""/>
+      <w:lvlJc w:val="left"/>
+      <w:pPr>
+        <w:ind w:left="1440" w:hanging="360"/>
+      </w:pPr>
+      <w:rPr>
+        <w:rFonts w:ascii="Symbol" w:hAnsi="Symbol" w:hint="default"/>
+      </w:rPr>
+    </w:lvl>
+    <w:lvl w:ilvl="1" w:tplc="08090003" w:tentative="1">
+      <w:start w:val="1"/>
+      <w:numFmt w:val="bullet"/>
+      <w:lvlText w:val="o"/>
+      <w:lvlJc w:val="left"/>
+      <w:pPr>
+        <w:ind w:left="2160" w:hanging="360"/>
+      </w:pPr>
+      <w:rPr>
+        <w:rFonts w:ascii="Courier New" w:hAnsi="Courier New" w:cs="Courier New" w:hint="default"/>
+      </w:rPr>
+    </w:lvl>
+    <w:lvl w:ilvl="2" w:tplc="08090005" w:tentative="1">
+      <w:start w:val="1"/>
+      <w:numFmt w:val="bullet"/>
+      <w:lvlText w:val=""/>
+      <w:lvlJc w:val="left"/>
+      <w:pPr>
+        <w:ind w:left="2880" w:hanging="360"/>
+      </w:pPr>
+      <w:rPr>
+        <w:rFonts w:ascii="Wingdings" w:hAnsi="Wingdings" w:hint="default"/>
+      </w:rPr>
+    </w:lvl>
+    <w:lvl w:ilvl="3" w:tplc="08090001" w:tentative="1">
+      <w:start w:val="1"/>
+      <w:numFmt w:val="bullet"/>
+      <w:lvlText w:val=""/>
+      <w:lvlJc w:val="left"/>
+      <w:pPr>
+        <w:ind w:left="3600" w:hanging="360"/>
+      </w:pPr>
+      <w:rPr>
+        <w:rFonts w:ascii="Symbol" w:hAnsi="Symbol" w:hint="default"/>
+      </w:rPr>
+    </w:lvl>
+    <w:lvl w:ilvl="4" w:tplc="08090003" w:tentative="1">
+      <w:start w:val="1"/>
+      <w:numFmt w:val="bullet"/>
+      <w:lvlText w:val="o"/>
+      <w:lvlJc w:val="left"/>
+      <w:pPr>
+        <w:ind w:left="4320" w:hanging="360"/>
+      </w:pPr>
+      <w:rPr>
+        <w:rFonts w:ascii="Courier New" w:hAnsi="Courier New" w:cs="Courier New" w:hint="default"/>
+      </w:rPr>
+    </w:lvl>
+    <w:lvl w:ilvl="5" w:tplc="08090005" w:tentative="1">
+      <w:start w:val="1"/>
+      <w:numFmt w:val="bullet"/>
+      <w:lvlText w:val=""/>
+      <w:lvlJc w:val="left"/>
+      <w:pPr>
+        <w:ind w:left="5040" w:hanging="360"/>
+      </w:pPr>
+      <w:rPr>
+        <w:rFonts w:ascii="Wingdings" w:hAnsi="Wingdings" w:hint="default"/>
+      </w:rPr>
+    </w:lvl>
+    <w:lvl w:ilvl="6" w:tplc="08090001" w:tentative="1">
+      <w:start w:val="1"/>
+      <w:numFmt w:val="bullet"/>
+      <w:lvlText w:val=""/>
+      <w:lvlJc w:val="left"/>
+      <w:pPr>
+        <w:ind w:left="5760" w:hanging="360"/>
+      </w:pPr>
+      <w:rPr>
+        <w:rFonts w:ascii="Symbol" w:hAnsi="Symbol" w:hint="default"/>
+      </w:rPr>
+    </w:lvl>
+    <w:lvl w:ilvl="7" w:tplc="08090003" w:tentative="1">
+      <w:start w:val="1"/>
+      <w:numFmt w:val="bullet"/>
+      <w:lvlText w:val="o"/>
+      <w:lvlJc w:val="left"/>
+      <w:pPr>
+        <w:ind w:left="6480" w:hanging="360"/>
+      </w:pPr>
+      <w:rPr>
+        <w:rFonts w:ascii="Courier New" w:hAnsi="Courier New" w:cs="Courier New" w:hint="default"/>
+      </w:rPr>
+    </w:lvl>
+    <w:lvl w:ilvl="8" w:tplc="08090005" w:tentative="1">
+      <w:start w:val="1"/>
+      <w:numFmt w:val="bullet"/>
+      <w:lvlText w:val=""/>
+      <w:lvlJc w:val="left"/>
+      <w:pPr>
+        <w:ind w:left="7200" w:hanging="360"/>
+      </w:pPr>
+      <w:rPr>
+        <w:rFonts w:ascii="Wingdings" w:hAnsi="Wingdings" w:hint="default"/>
+      </w:rPr>
+    </w:lvl>
+  </w:abstractNum>
+  <w:abstractNum w:abstractNumId="14" w15:restartNumberingAfterBreak="0">
+    <w:nsid w:val="522E780C"/>
+    <w:multiLevelType w:val="hybridMultilevel"/>
+    <w:tmpl w:val="65445A24"/>
+    <w:lvl w:ilvl="0" w:tplc="08090001">
+      <w:start w:val="1"/>
+      <w:numFmt w:val="bullet"/>
+      <w:lvlText w:val=""/>
+      <w:lvlJc w:val="left"/>
+      <w:pPr>
+        <w:ind w:left="1440" w:hanging="360"/>
+      </w:pPr>
+      <w:rPr>
+        <w:rFonts w:ascii="Symbol" w:hAnsi="Symbol" w:hint="default"/>
+      </w:rPr>
+    </w:lvl>
+    <w:lvl w:ilvl="1" w:tplc="08090003" w:tentative="1">
+      <w:start w:val="1"/>
+      <w:numFmt w:val="bullet"/>
+      <w:lvlText w:val="o"/>
+      <w:lvlJc w:val="left"/>
+      <w:pPr>
+        <w:ind w:left="2160" w:hanging="360"/>
+      </w:pPr>
+      <w:rPr>
+        <w:rFonts w:ascii="Courier New" w:hAnsi="Courier New" w:cs="Courier New" w:hint="default"/>
+      </w:rPr>
+    </w:lvl>
+    <w:lvl w:ilvl="2" w:tplc="08090005" w:tentative="1">
+      <w:start w:val="1"/>
+      <w:numFmt w:val="bullet"/>
+      <w:lvlText w:val=""/>
+      <w:lvlJc w:val="left"/>
+      <w:pPr>
+        <w:ind w:left="2880" w:hanging="360"/>
+      </w:pPr>
+      <w:rPr>
+        <w:rFonts w:ascii="Wingdings" w:hAnsi="Wingdings" w:hint="default"/>
+      </w:rPr>
+    </w:lvl>
+    <w:lvl w:ilvl="3" w:tplc="08090001" w:tentative="1">
+      <w:start w:val="1"/>
+      <w:numFmt w:val="bullet"/>
+      <w:lvlText w:val=""/>
+      <w:lvlJc w:val="left"/>
+      <w:pPr>
+        <w:ind w:left="3600" w:hanging="360"/>
+      </w:pPr>
+      <w:rPr>
+        <w:rFonts w:ascii="Symbol" w:hAnsi="Symbol" w:hint="default"/>
+      </w:rPr>
+    </w:lvl>
+    <w:lvl w:ilvl="4" w:tplc="08090003" w:tentative="1">
+      <w:start w:val="1"/>
+      <w:numFmt w:val="bullet"/>
+      <w:lvlText w:val="o"/>
+      <w:lvlJc w:val="left"/>
+      <w:pPr>
+        <w:ind w:left="4320" w:hanging="360"/>
+      </w:pPr>
+      <w:rPr>
+        <w:rFonts w:ascii="Courier New" w:hAnsi="Courier New" w:cs="Courier New" w:hint="default"/>
+      </w:rPr>
+    </w:lvl>
+    <w:lvl w:ilvl="5" w:tplc="08090005" w:tentative="1">
+      <w:start w:val="1"/>
+      <w:numFmt w:val="bullet"/>
+      <w:lvlText w:val=""/>
+      <w:lvlJc w:val="left"/>
+      <w:pPr>
+        <w:ind w:left="5040" w:hanging="360"/>
+      </w:pPr>
+      <w:rPr>
+        <w:rFonts w:ascii="Wingdings" w:hAnsi="Wingdings" w:hint="default"/>
+      </w:rPr>
+    </w:lvl>
+    <w:lvl w:ilvl="6" w:tplc="08090001" w:tentative="1">
+      <w:start w:val="1"/>
+      <w:numFmt w:val="bullet"/>
+      <w:lvlText w:val=""/>
+      <w:lvlJc w:val="left"/>
+      <w:pPr>
+        <w:ind w:left="5760" w:hanging="360"/>
+      </w:pPr>
+      <w:rPr>
+        <w:rFonts w:ascii="Symbol" w:hAnsi="Symbol" w:hint="default"/>
+      </w:rPr>
+    </w:lvl>
+    <w:lvl w:ilvl="7" w:tplc="08090003" w:tentative="1">
+      <w:start w:val="1"/>
+      <w:numFmt w:val="bullet"/>
+      <w:lvlText w:val="o"/>
+      <w:lvlJc w:val="left"/>
+      <w:pPr>
+        <w:ind w:left="6480" w:hanging="360"/>
+      </w:pPr>
+      <w:rPr>
+        <w:rFonts w:ascii="Courier New" w:hAnsi="Courier New" w:cs="Courier New" w:hint="default"/>
+      </w:rPr>
+    </w:lvl>
+    <w:lvl w:ilvl="8" w:tplc="08090005" w:tentative="1">
+      <w:start w:val="1"/>
+      <w:numFmt w:val="bullet"/>
+      <w:lvlText w:val=""/>
+      <w:lvlJc w:val="left"/>
+      <w:pPr>
+        <w:ind w:left="7200" w:hanging="360"/>
+      </w:pPr>
+      <w:rPr>
+        <w:rFonts w:ascii="Wingdings" w:hAnsi="Wingdings" w:hint="default"/>
+      </w:rPr>
+    </w:lvl>
+  </w:abstractNum>
+  <w:abstractNum w:abstractNumId="15" w15:restartNumberingAfterBreak="0">
+    <w:nsid w:val="661B6894"/>
+    <w:multiLevelType w:val="hybridMultilevel"/>
+    <w:tmpl w:val="A0A44F88"/>
+    <w:lvl w:ilvl="0" w:tplc="08090001">
+      <w:start w:val="1"/>
+      <w:numFmt w:val="bullet"/>
+      <w:lvlText w:val=""/>
+      <w:lvlJc w:val="left"/>
+      <w:pPr>
+        <w:ind w:left="1440" w:hanging="360"/>
+      </w:pPr>
+      <w:rPr>
+        <w:rFonts w:ascii="Symbol" w:hAnsi="Symbol" w:hint="default"/>
+      </w:rPr>
+    </w:lvl>
+    <w:lvl w:ilvl="1" w:tplc="08090003" w:tentative="1">
+      <w:start w:val="1"/>
+      <w:numFmt w:val="bullet"/>
+      <w:lvlText w:val="o"/>
+      <w:lvlJc w:val="left"/>
+      <w:pPr>
+        <w:ind w:left="2160" w:hanging="360"/>
+      </w:pPr>
+      <w:rPr>
+        <w:rFonts w:ascii="Courier New" w:hAnsi="Courier New" w:cs="Courier New" w:hint="default"/>
+      </w:rPr>
+    </w:lvl>
+    <w:lvl w:ilvl="2" w:tplc="08090005" w:tentative="1">
+      <w:start w:val="1"/>
+      <w:numFmt w:val="bullet"/>
+      <w:lvlText w:val=""/>
+      <w:lvlJc w:val="left"/>
+      <w:pPr>
+        <w:ind w:left="2880" w:hanging="360"/>
+      </w:pPr>
+      <w:rPr>
+        <w:rFonts w:ascii="Wingdings" w:hAnsi="Wingdings" w:hint="default"/>
+      </w:rPr>
+    </w:lvl>
+    <w:lvl w:ilvl="3" w:tplc="08090001" w:tentative="1">
+      <w:start w:val="1"/>
+      <w:numFmt w:val="bullet"/>
+      <w:lvlText w:val=""/>
+      <w:lvlJc w:val="left"/>
+      <w:pPr>
+        <w:ind w:left="3600" w:hanging="360"/>
+      </w:pPr>
+      <w:rPr>
+        <w:rFonts w:ascii="Symbol" w:hAnsi="Symbol" w:hint="default"/>
+      </w:rPr>
+    </w:lvl>
+    <w:lvl w:ilvl="4" w:tplc="08090003" w:tentative="1">
+      <w:start w:val="1"/>
+      <w:numFmt w:val="bullet"/>
+      <w:lvlText w:val="o"/>
+      <w:lvlJc w:val="left"/>
+      <w:pPr>
+        <w:ind w:left="4320" w:hanging="360"/>
+      </w:pPr>
+      <w:rPr>
+        <w:rFonts w:ascii="Courier New" w:hAnsi="Courier New" w:cs="Courier New" w:hint="default"/>
+      </w:rPr>
+    </w:lvl>
+    <w:lvl w:ilvl="5" w:tplc="08090005" w:tentative="1">
+      <w:start w:val="1"/>
+      <w:numFmt w:val="bullet"/>
+      <w:lvlText w:val=""/>
+      <w:lvlJc w:val="left"/>
+      <w:pPr>
+        <w:ind w:left="5040" w:hanging="360"/>
+      </w:pPr>
+      <w:rPr>
+        <w:rFonts w:ascii="Wingdings" w:hAnsi="Wingdings" w:hint="default"/>
+      </w:rPr>
+    </w:lvl>
+    <w:lvl w:ilvl="6" w:tplc="08090001" w:tentative="1">
+      <w:start w:val="1"/>
+      <w:numFmt w:val="bullet"/>
+      <w:lvlText w:val=""/>
+      <w:lvlJc w:val="left"/>
+      <w:pPr>
+        <w:ind w:left="5760" w:hanging="360"/>
+      </w:pPr>
+      <w:rPr>
+        <w:rFonts w:ascii="Symbol" w:hAnsi="Symbol" w:hint="default"/>
+      </w:rPr>
+    </w:lvl>
+    <w:lvl w:ilvl="7" w:tplc="08090003" w:tentative="1">
+      <w:start w:val="1"/>
+      <w:numFmt w:val="bullet"/>
+      <w:lvlText w:val="o"/>
+      <w:lvlJc w:val="left"/>
+      <w:pPr>
+        <w:ind w:left="6480" w:hanging="360"/>
+      </w:pPr>
+      <w:rPr>
+        <w:rFonts w:ascii="Courier New" w:hAnsi="Courier New" w:cs="Courier New" w:hint="default"/>
+      </w:rPr>
+    </w:lvl>
+    <w:lvl w:ilvl="8" w:tplc="08090005" w:tentative="1">
+      <w:start w:val="1"/>
+      <w:numFmt w:val="bullet"/>
+      <w:lvlText w:val=""/>
+      <w:lvlJc w:val="left"/>
+      <w:pPr>
+        <w:ind w:left="7200" w:hanging="360"/>
+      </w:pPr>
+      <w:rPr>
+        <w:rFonts w:ascii="Wingdings" w:hAnsi="Wingdings" w:hint="default"/>
+      </w:rPr>
+    </w:lvl>
+  </w:abstractNum>
+  <w:abstractNum w:abstractNumId="16" w15:restartNumberingAfterBreak="0">
+    <w:nsid w:val="6F6B3BAC"/>
+    <w:multiLevelType w:val="hybridMultilevel"/>
+    <w:tmpl w:val="C6428F04"/>
+    <w:lvl w:ilvl="0" w:tplc="08090001">
+      <w:start w:val="1"/>
+      <w:numFmt w:val="bullet"/>
+      <w:lvlText w:val=""/>
+      <w:lvlJc w:val="left"/>
+      <w:pPr>
+        <w:ind w:left="1440" w:hanging="360"/>
+      </w:pPr>
+      <w:rPr>
+        <w:rFonts w:ascii="Symbol" w:hAnsi="Symbol" w:hint="default"/>
+      </w:rPr>
+    </w:lvl>
+    <w:lvl w:ilvl="1" w:tplc="08090003" w:tentative="1">
+      <w:start w:val="1"/>
+      <w:numFmt w:val="bullet"/>
+      <w:lvlText w:val="o"/>
+      <w:lvlJc w:val="left"/>
+      <w:pPr>
+        <w:ind w:left="2160" w:hanging="360"/>
+      </w:pPr>
+      <w:rPr>
+        <w:rFonts w:ascii="Courier New" w:hAnsi="Courier New" w:cs="Courier New" w:hint="default"/>
+      </w:rPr>
+    </w:lvl>
+    <w:lvl w:ilvl="2" w:tplc="08090005" w:tentative="1">
+      <w:start w:val="1"/>
+      <w:numFmt w:val="bullet"/>
+      <w:lvlText w:val=""/>
+      <w:lvlJc w:val="left"/>
+      <w:pPr>
+        <w:ind w:left="2880" w:hanging="360"/>
+      </w:pPr>
+      <w:rPr>
+        <w:rFonts w:ascii="Wingdings" w:hAnsi="Wingdings" w:hint="default"/>
+      </w:rPr>
+    </w:lvl>
+    <w:lvl w:ilvl="3" w:tplc="08090001" w:tentative="1">
+      <w:start w:val="1"/>
+      <w:numFmt w:val="bullet"/>
+      <w:lvlText w:val=""/>
+      <w:lvlJc w:val="left"/>
+      <w:pPr>
+        <w:ind w:left="3600" w:hanging="360"/>
+      </w:pPr>
+      <w:rPr>
+        <w:rFonts w:ascii="Symbol" w:hAnsi="Symbol" w:hint="default"/>
+      </w:rPr>
+    </w:lvl>
+    <w:lvl w:ilvl="4" w:tplc="08090003" w:tentative="1">
+      <w:start w:val="1"/>
+      <w:numFmt w:val="bullet"/>
+      <w:lvlText w:val="o"/>
+      <w:lvlJc w:val="left"/>
+      <w:pPr>
+        <w:ind w:left="4320" w:hanging="360"/>
+      </w:pPr>
+      <w:rPr>
+        <w:rFonts w:ascii="Courier New" w:hAnsi="Courier New" w:cs="Courier New" w:hint="default"/>
+      </w:rPr>
+    </w:lvl>
+    <w:lvl w:ilvl="5" w:tplc="08090005" w:tentative="1">
+      <w:start w:val="1"/>
+      <w:numFmt w:val="bullet"/>
+      <w:lvlText w:val=""/>
+      <w:lvlJc w:val="left"/>
+      <w:pPr>
+        <w:ind w:left="5040" w:hanging="360"/>
+      </w:pPr>
+      <w:rPr>
+        <w:rFonts w:ascii="Wingdings" w:hAnsi="Wingdings" w:hint="default"/>
+      </w:rPr>
+    </w:lvl>
+    <w:lvl w:ilvl="6" w:tplc="08090001" w:tentative="1">
+      <w:start w:val="1"/>
+      <w:numFmt w:val="bullet"/>
+      <w:lvlText w:val=""/>
+      <w:lvlJc w:val="left"/>
+      <w:pPr>
+        <w:ind w:left="5760" w:hanging="360"/>
+      </w:pPr>
+      <w:rPr>
+        <w:rFonts w:ascii="Symbol" w:hAnsi="Symbol" w:hint="default"/>
+      </w:rPr>
+    </w:lvl>
+    <w:lvl w:ilvl="7" w:tplc="08090003" w:tentative="1">
+      <w:start w:val="1"/>
+      <w:numFmt w:val="bullet"/>
+      <w:lvlText w:val="o"/>
+      <w:lvlJc w:val="left"/>
+      <w:pPr>
+        <w:ind w:left="6480" w:hanging="360"/>
+      </w:pPr>
+      <w:rPr>
+        <w:rFonts w:ascii="Courier New" w:hAnsi="Courier New" w:cs="Courier New" w:hint="default"/>
+      </w:rPr>
+    </w:lvl>
+    <w:lvl w:ilvl="8" w:tplc="08090005" w:tentative="1">
+      <w:start w:val="1"/>
+      <w:numFmt w:val="bullet"/>
+      <w:lvlText w:val=""/>
+      <w:lvlJc w:val="left"/>
+      <w:pPr>
+        <w:ind w:left="7200" w:hanging="360"/>
+      </w:pPr>
+      <w:rPr>
+        <w:rFonts w:ascii="Wingdings" w:hAnsi="Wingdings" w:hint="default"/>
+      </w:rPr>
+    </w:lvl>
+  </w:abstractNum>
+  <w:abstractNum w:abstractNumId="17" w15:restartNumberingAfterBreak="0">
+    <w:nsid w:val="7D723FED"/>
+    <w:multiLevelType w:val="multilevel"/>
+    <w:tmpl w:val="65583FBC"/>
+    <w:lvl w:ilvl="0">
+      <w:start w:val="1"/>
+      <w:numFmt w:val="bullet"/>
+      <w:lvlText w:val=""/>
+      <w:lvlJc w:val="left"/>
+      <w:pPr>
+        <w:tabs>
+          <w:tab w:val="num" w:pos="720"/>
+        </w:tabs>
+        <w:ind w:left="720" w:hanging="360"/>
+      </w:pPr>
+      <w:rPr>
+        <w:rFonts w:ascii="Symbol" w:hAnsi="Symbol" w:hint="default"/>
+        <w:sz w:val="20"/>
+      </w:rPr>
+    </w:lvl>
+    <w:lvl w:ilvl="1" w:tentative="1">
+      <w:start w:val="1"/>
+      <w:numFmt w:val="bullet"/>
+      <w:lvlText w:val="o"/>
+      <w:lvlJc w:val="left"/>
+      <w:pPr>
+        <w:tabs>
+          <w:tab w:val="num" w:pos="1440"/>
+        </w:tabs>
+        <w:ind w:left="1440" w:hanging="360"/>
+      </w:pPr>
+      <w:rPr>
+        <w:rFonts w:ascii="Courier New" w:hAnsi="Courier New" w:hint="default"/>
+        <w:sz w:val="20"/>
+      </w:rPr>
+    </w:lvl>
+    <w:lvl w:ilvl="2" w:tentative="1">
+      <w:start w:val="1"/>
+      <w:numFmt w:val="bullet"/>
+      <w:lvlText w:val=""/>
+      <w:lvlJc w:val="left"/>
+      <w:pPr>
+        <w:tabs>
+          <w:tab w:val="num" w:pos="2160"/>
+        </w:tabs>
+        <w:ind w:left="2160" w:hanging="360"/>
+      </w:pPr>
+      <w:rPr>
+        <w:rFonts w:ascii="Wingdings" w:hAnsi="Wingdings" w:hint="default"/>
+        <w:sz w:val="20"/>
+      </w:rPr>
+    </w:lvl>
+    <w:lvl w:ilvl="3" w:tentative="1">
+      <w:start w:val="1"/>
+      <w:numFmt w:val="bullet"/>
+      <w:lvlText w:val=""/>
+      <w:lvlJc w:val="left"/>
+      <w:pPr>
+        <w:tabs>
+          <w:tab w:val="num" w:pos="2880"/>
+        </w:tabs>
+        <w:ind w:left="2880" w:hanging="360"/>
+      </w:pPr>
+      <w:rPr>
+        <w:rFonts w:ascii="Wingdings" w:hAnsi="Wingdings" w:hint="default"/>
+        <w:sz w:val="20"/>
+      </w:rPr>
+    </w:lvl>
+    <w:lvl w:ilvl="4" w:tentative="1">
+      <w:start w:val="1"/>
+      <w:numFmt w:val="bullet"/>
+      <w:lvlText w:val=""/>
+      <w:lvlJc w:val="left"/>
+      <w:pPr>
+        <w:tabs>
+          <w:tab w:val="num" w:pos="3600"/>
+        </w:tabs>
+        <w:ind w:left="3600" w:hanging="360"/>
+      </w:pPr>
+      <w:rPr>
+        <w:rFonts w:ascii="Wingdings" w:hAnsi="Wingdings" w:hint="default"/>
+        <w:sz w:val="20"/>
+      </w:rPr>
+    </w:lvl>
+    <w:lvl w:ilvl="5" w:tentative="1">
+      <w:start w:val="1"/>
+      <w:numFmt w:val="bullet"/>
+      <w:lvlText w:val=""/>
+      <w:lvlJc w:val="left"/>
+      <w:pPr>
+        <w:tabs>
+          <w:tab w:val="num" w:pos="4320"/>
+        </w:tabs>
+        <w:ind w:left="4320" w:hanging="360"/>
+      </w:pPr>
+      <w:rPr>
+        <w:rFonts w:ascii="Wingdings" w:hAnsi="Wingdings" w:hint="default"/>
+        <w:sz w:val="20"/>
+      </w:rPr>
+    </w:lvl>
+    <w:lvl w:ilvl="6" w:tentative="1">
+      <w:start w:val="1"/>
+      <w:numFmt w:val="bullet"/>
+      <w:lvlText w:val=""/>
+      <w:lvlJc w:val="left"/>
+      <w:pPr>
+        <w:tabs>
+          <w:tab w:val="num" w:pos="5040"/>
+        </w:tabs>
+        <w:ind w:left="5040" w:hanging="360"/>
+      </w:pPr>
+      <w:rPr>
+        <w:rFonts w:ascii="Wingdings" w:hAnsi="Wingdings" w:hint="default"/>
+        <w:sz w:val="20"/>
+      </w:rPr>
+    </w:lvl>
+    <w:lvl w:ilvl="7" w:tentative="1">
+      <w:start w:val="1"/>
+      <w:numFmt w:val="bullet"/>
+      <w:lvlText w:val=""/>
+      <w:lvlJc w:val="left"/>
+      <w:pPr>
+        <w:tabs>
+          <w:tab w:val="num" w:pos="5760"/>
+        </w:tabs>
+        <w:ind w:left="5760" w:hanging="360"/>
+      </w:pPr>
+      <w:rPr>
+        <w:rFonts w:ascii="Wingdings" w:hAnsi="Wingdings" w:hint="default"/>
+        <w:sz w:val="20"/>
+      </w:rPr>
+    </w:lvl>
+    <w:lvl w:ilvl="8" w:tentative="1">
+      <w:start w:val="1"/>
+      <w:numFmt w:val="bullet"/>
+      <w:lvlText w:val=""/>
+      <w:lvlJc w:val="left"/>
+      <w:pPr>
+        <w:tabs>
+          <w:tab w:val="num" w:pos="6480"/>
+        </w:tabs>
+        <w:ind w:left="6480" w:hanging="360"/>
+      </w:pPr>
+      <w:rPr>
+        <w:rFonts w:ascii="Wingdings" w:hAnsi="Wingdings" w:hint="default"/>
+        <w:sz w:val="20"/>
+      </w:rPr>
+    </w:lvl>
+  </w:abstractNum>
   <w:num w:numId="1">
+    <w:abstractNumId w:val="1"/>
+  </w:num>
+  <w:num w:numId="2">
+    <w:abstractNumId w:val="2"/>
+  </w:num>
+  <w:num w:numId="3">
+    <w:abstractNumId w:val="15"/>
+  </w:num>
+  <w:num w:numId="4">
+    <w:abstractNumId w:val="5"/>
+  </w:num>
+  <w:num w:numId="5">
+    <w:abstractNumId w:val="9"/>
+  </w:num>
+  <w:num w:numId="6">
+    <w:abstractNumId w:val="14"/>
+  </w:num>
+  <w:num w:numId="7">
+    <w:abstractNumId w:val="7"/>
+  </w:num>
+  <w:num w:numId="8">
+    <w:abstractNumId w:val="8"/>
+  </w:num>
+  <w:num w:numId="9">
+    <w:abstractNumId w:val="10"/>
+  </w:num>
+  <w:num w:numId="10">
+    <w:abstractNumId w:val="11"/>
+  </w:num>
+  <w:num w:numId="11">
+    <w:abstractNumId w:val="16"/>
+  </w:num>
+  <w:num w:numId="12">
+    <w:abstractNumId w:val="4"/>
+  </w:num>
+  <w:num w:numId="13">
+    <w:abstractNumId w:val="13"/>
+  </w:num>
+  <w:num w:numId="14">
+    <w:abstractNumId w:val="17"/>
+  </w:num>
+  <w:num w:numId="15">
+    <w:abstractNumId w:val="12"/>
+  </w:num>
+  <w:num w:numId="16">
     <w:abstractNumId w:val="0"/>
+  </w:num>
+  <w:num w:numId="17">
+    <w:abstractNumId w:val="6"/>
+  </w:num>
+  <w:num w:numId="18">
+    <w:abstractNumId w:val="3"/>
   </w:num>
 </w:numbering>
 </file>
@@ -1430,6 +5455,7 @@
     <w:lsdException w:name="HTML Sample" w:semiHidden="1" w:unhideWhenUsed="1"/>
     <w:lsdException w:name="HTML Typewriter" w:semiHidden="1" w:unhideWhenUsed="1"/>
     <w:lsdException w:name="HTML Variable" w:semiHidden="1" w:unhideWhenUsed="1"/>
+    <w:lsdException w:name="Normal Table" w:semiHidden="1" w:unhideWhenUsed="1"/>
     <w:lsdException w:name="annotation subject" w:semiHidden="1" w:unhideWhenUsed="1"/>
     <w:lsdException w:name="No List" w:semiHidden="1" w:unhideWhenUsed="1"/>
     <w:lsdException w:name="Outline List 1" w:semiHidden="1" w:unhideWhenUsed="1"/>
@@ -1476,8 +5502,10 @@
     <w:lsdException w:name="Table Subtle 2" w:semiHidden="1" w:unhideWhenUsed="1"/>
     <w:lsdException w:name="Table Web 1" w:semiHidden="1" w:unhideWhenUsed="1"/>
     <w:lsdException w:name="Table Web 2" w:semiHidden="1" w:unhideWhenUsed="1"/>
+    <w:lsdException w:name="Table Web 3" w:semiHidden="1" w:unhideWhenUsed="1"/>
     <w:lsdException w:name="Balloon Text" w:semiHidden="1" w:unhideWhenUsed="1"/>
     <w:lsdException w:name="Table Grid" w:uiPriority="59"/>
+    <w:lsdException w:name="Table Theme" w:semiHidden="1" w:unhideWhenUsed="1"/>
     <w:lsdException w:name="Placeholder Text" w:semiHidden="1"/>
     <w:lsdException w:name="No Spacing" w:uiPriority="1" w:qFormat="1"/>
     <w:lsdException w:name="Light Shading" w:uiPriority="60"/>
@@ -1825,6 +5853,28 @@
       <w:bCs/>
     </w:rPr>
   </w:style>
+  <w:style w:type="character" w:styleId="Hyperlink">
+    <w:name w:val="Hyperlink"/>
+    <w:basedOn w:val="DefaultParagraphFont"/>
+    <w:uiPriority w:val="99"/>
+    <w:unhideWhenUsed/>
+    <w:rsid w:val="00560685"/>
+    <w:rPr>
+      <w:color w:val="0000FF"/>
+      <w:u w:val="single"/>
+    </w:rPr>
+  </w:style>
+  <w:style w:type="paragraph" w:styleId="ListParagraph">
+    <w:name w:val="List Paragraph"/>
+    <w:basedOn w:val="Normal"/>
+    <w:uiPriority w:val="34"/>
+    <w:qFormat/>
+    <w:rsid w:val="00560685"/>
+    <w:pPr>
+      <w:ind w:left="720"/>
+      <w:contextualSpacing/>
+    </w:pPr>
+  </w:style>
 </w:styles>
 </file>
 

</xml_diff>